<commit_message>
Added evaluation results to report
The evaluation results of the Dueling DQN have been added to the result table from the first report. The results still have to be analyzed.
</commit_message>
<xml_diff>
--- a/Dueling.docx
+++ b/Dueling.docx
@@ -1,6 +1,6 @@
 
 <file path=word/document.xml><?xml version="1.0" encoding="utf-8"?>
-<w:document xmlns:wpc="http://schemas.microsoft.com/office/word/2010/wordprocessingCanvas" xmlns:cx="http://schemas.microsoft.com/office/drawing/2014/chartex" xmlns:cx1="http://schemas.microsoft.com/office/drawing/2015/9/8/chartex" xmlns:cx2="http://schemas.microsoft.com/office/drawing/2015/10/21/chartex" xmlns:cx3="http://schemas.microsoft.com/office/drawing/2016/5/9/chartex" xmlns:cx4="http://schemas.microsoft.com/office/drawing/2016/5/10/chartex" xmlns:cx5="http://schemas.microsoft.com/office/drawing/2016/5/11/chartex" xmlns:cx6="http://schemas.microsoft.com/office/drawing/2016/5/12/chartex" xmlns:cx7="http://schemas.microsoft.com/office/drawing/2016/5/13/chartex" xmlns:cx8="http://schemas.microsoft.com/office/drawing/2016/5/14/chartex" xmlns:mc="http://schemas.openxmlformats.org/markup-compatibility/2006" xmlns:aink="http://schemas.microsoft.com/office/drawing/2016/ink" xmlns:am3d="http://schemas.microsoft.com/office/drawing/2017/model3d" xmlns:o="urn:schemas-microsoft-com:office:office" xmlns:oel="http://schemas.microsoft.com/office/2019/extlst" xmlns:r="http://schemas.openxmlformats.org/officeDocument/2006/relationships" xmlns:m="http://schemas.openxmlformats.org/officeDocument/2006/math" xmlns:v="urn:schemas-microsoft-com:vml" xmlns:wp14="http://schemas.microsoft.com/office/word/2010/wordprocessingDrawing" xmlns:wp="http://schemas.openxmlformats.org/drawingml/2006/wordprocessingDrawing" xmlns:w10="urn:schemas-microsoft-com:office:word" xmlns:w="http://schemas.openxmlformats.org/wordprocessingml/2006/main" xmlns:w14="http://schemas.microsoft.com/office/word/2010/wordml" xmlns:w15="http://schemas.microsoft.com/office/word/2012/wordml" xmlns:w16cex="http://schemas.microsoft.com/office/word/2018/wordml/cex" xmlns:w16cid="http://schemas.microsoft.com/office/word/2016/wordml/cid" xmlns:w16="http://schemas.microsoft.com/office/word/2018/wordml" xmlns:w16du="http://schemas.microsoft.com/office/word/2023/wordml/word16du" xmlns:w16sdtdh="http://schemas.microsoft.com/office/word/2020/wordml/sdtdatahash" xmlns:w16se="http://schemas.microsoft.com/office/word/2015/wordml/symex" xmlns:wpg="http://schemas.microsoft.com/office/word/2010/wordprocessingGroup" xmlns:wpi="http://schemas.microsoft.com/office/word/2010/wordprocessingInk" xmlns:wne="http://schemas.microsoft.com/office/word/2006/wordml" xmlns:wps="http://schemas.microsoft.com/office/word/2010/wordprocessingShape" mc:Ignorable="w14 w15 w16se w16cid w16 w16cex w16sdtdh w16du wp14">
+<w:document xmlns:wpc="http://schemas.microsoft.com/office/word/2010/wordprocessingCanvas" xmlns:cx="http://schemas.microsoft.com/office/drawing/2014/chartex" xmlns:cx1="http://schemas.microsoft.com/office/drawing/2015/9/8/chartex" xmlns:cx2="http://schemas.microsoft.com/office/drawing/2015/10/21/chartex" xmlns:cx3="http://schemas.microsoft.com/office/drawing/2016/5/9/chartex" xmlns:cx4="http://schemas.microsoft.com/office/drawing/2016/5/10/chartex" xmlns:cx5="http://schemas.microsoft.com/office/drawing/2016/5/11/chartex" xmlns:cx6="http://schemas.microsoft.com/office/drawing/2016/5/12/chartex" xmlns:cx7="http://schemas.microsoft.com/office/drawing/2016/5/13/chartex" xmlns:cx8="http://schemas.microsoft.com/office/drawing/2016/5/14/chartex" xmlns:mc="http://schemas.openxmlformats.org/markup-compatibility/2006" xmlns:aink="http://schemas.microsoft.com/office/drawing/2016/ink" xmlns:am3d="http://schemas.microsoft.com/office/drawing/2017/model3d" xmlns:o="urn:schemas-microsoft-com:office:office" xmlns:oel="http://schemas.microsoft.com/office/2019/extlst" xmlns:r="http://schemas.openxmlformats.org/officeDocument/2006/relationships" xmlns:m="http://schemas.openxmlformats.org/officeDocument/2006/math" xmlns:v="urn:schemas-microsoft-com:vml" xmlns:wp14="http://schemas.microsoft.com/office/word/2010/wordprocessingDrawing" xmlns:wp="http://schemas.openxmlformats.org/drawingml/2006/wordprocessingDrawing" xmlns:w10="urn:schemas-microsoft-com:office:word" xmlns:w="http://schemas.openxmlformats.org/wordprocessingml/2006/main" xmlns:w14="http://schemas.microsoft.com/office/word/2010/wordml" xmlns:w15="http://schemas.microsoft.com/office/word/2012/wordml" xmlns:w16cex="http://schemas.microsoft.com/office/word/2018/wordml/cex" xmlns:w16cid="http://schemas.microsoft.com/office/word/2016/wordml/cid" xmlns:w16="http://schemas.microsoft.com/office/word/2018/wordml" xmlns:w16du="http://schemas.microsoft.com/office/word/2023/wordml/word16du" xmlns:w16sdtdh="http://schemas.microsoft.com/office/word/2020/wordml/sdtdatahash" xmlns:w16sdtfl="http://schemas.microsoft.com/office/word/2024/wordml/sdtformatlock" xmlns:w16se="http://schemas.microsoft.com/office/word/2015/wordml/symex" xmlns:wpg="http://schemas.microsoft.com/office/word/2010/wordprocessingGroup" xmlns:wpi="http://schemas.microsoft.com/office/word/2010/wordprocessingInk" xmlns:wne="http://schemas.microsoft.com/office/word/2006/wordml" xmlns:wps="http://schemas.microsoft.com/office/word/2010/wordprocessingShape" mc:Ignorable="w14 w15 w16se w16cid w16 w16cex w16sdtdh w16sdtfl w16du wp14">
   <w:body>
     <w:p>
       <w:pPr>
@@ -48,6 +48,7 @@
       </w:pPr>
       <w:r>
         <w:rPr>
+          <w:noProof/>
           <w:lang w:val="en-US"/>
         </w:rPr>
         <w:drawing>
@@ -82,7 +83,7 @@
                     <pic:cNvPicPr/>
                   </pic:nvPicPr>
                   <pic:blipFill>
-                    <a:blip r:embed="rId6">
+                    <a:blip r:embed="rId7">
                       <a:extLst>
                         <a:ext uri="{28A0092B-C50C-407E-A947-70E740481C1C}">
                           <a14:useLocalDpi xmlns:a14="http://schemas.microsoft.com/office/drawing/2010/main" val="0"/>
@@ -196,43 +197,7 @@
         <w:rPr>
           <w:lang w:val="en-US"/>
         </w:rPr>
-        <w:t xml:space="preserve">added value of taking a specific action in the determined state. This formula can be transformed to </w:t>
-      </w:r>
-      <w:r>
-        <w:rPr>
-          <w:lang w:val="en-US"/>
-        </w:rPr>
-        <w:t xml:space="preserve">Q(s,a) </w:t>
-      </w:r>
-      <w:r>
-        <w:rPr>
-          <w:lang w:val="en-US"/>
-        </w:rPr>
-        <w:t>=</w:t>
-      </w:r>
-      <w:r>
-        <w:rPr>
-          <w:lang w:val="en-US"/>
-        </w:rPr>
-        <w:t xml:space="preserve"> V(s)</w:t>
-      </w:r>
-      <w:r>
-        <w:rPr>
-          <w:lang w:val="en-US"/>
-        </w:rPr>
-        <w:t xml:space="preserve"> + </w:t>
-      </w:r>
-      <w:r>
-        <w:rPr>
-          <w:lang w:val="en-US"/>
-        </w:rPr>
-        <w:t>A(s,a)</w:t>
-      </w:r>
-      <w:r>
-        <w:rPr>
-          <w:lang w:val="en-US"/>
-        </w:rPr>
-        <w:t xml:space="preserve">, so in the end both separate neural networks will be combined to get the Q(s,a) values. This returns a Q-values for every possible action (a) in the inputted state (s). </w:t>
+        <w:t xml:space="preserve">added value of taking a specific action in the determined state. This formula can be transformed to Q(s,a) = V(s) + A(s,a), so in the end both separate neural networks will be combined to get the Q(s,a) values. This returns a Q-values for every possible action (a) in the inputted state (s). </w:t>
       </w:r>
     </w:p>
     <w:p>
@@ -245,43 +210,13 @@
         <w:rPr>
           <w:lang w:val="en-US"/>
         </w:rPr>
-        <w:t xml:space="preserve">The authors of the article mention, however, that </w:t>
-      </w:r>
-      <w:r>
-        <w:rPr>
-          <w:lang w:val="en-US"/>
-        </w:rPr>
-        <w:t xml:space="preserve">if </w:t>
-      </w:r>
-      <w:r>
-        <w:rPr>
-          <w:lang w:val="en-US"/>
-        </w:rPr>
-        <w:t>th</w:t>
-      </w:r>
-      <w:r>
-        <w:rPr>
-          <w:lang w:val="en-US"/>
-        </w:rPr>
-        <w:t xml:space="preserve">e output estimator Q(s,a) is correct, this does no mean that the same holds for the V(s) and A(s,a). There are more (incorrect) combinations of these last two that can lead to a correct Q(s,a) value. We do know, however, that with a deterministic policy and the optimal action: Q(s,a) = V(s) indicating A(s,a) = 0. Therefore we have to control the algorithm to produce an A(s,a) of at maximum 0, the other values should be negative. </w:t>
-      </w:r>
-      <w:r>
-        <w:rPr>
-          <w:lang w:val="en-US"/>
-        </w:rPr>
-        <w:t xml:space="preserve">It does, however, make the optimization more stable to not subtract the maxaA(s,a) but the mean of the A(s,a) resulting in the following finale formula to extract the Q-value: Q(s,a) = </w:t>
-      </w:r>
-      <w:r>
-        <w:rPr>
-          <w:lang w:val="en-US"/>
-        </w:rPr>
-        <w:t>V(s) + A(s,a)</w:t>
-      </w:r>
-      <w:r>
-        <w:rPr>
-          <w:lang w:val="en-US"/>
-        </w:rPr>
-        <w:t xml:space="preserve"> – mean(Q(s,a))</w:t>
+        <w:t xml:space="preserve">The authors of the article mention, however, that if the output estimator Q(s,a) is correct, this does no mean that the same holds for the V(s) and A(s,a). There are more (incorrect) combinations of these last two that can lead to a correct Q(s,a) value. We do know, however, that with a deterministic policy and the optimal action: Q(s,a) = V(s) indicating A(s,a) = 0. Therefore we have to control the algorithm to produce an A(s,a) of at maximum 0, the other values should be negative. </w:t>
+      </w:r>
+      <w:r>
+        <w:rPr>
+          <w:lang w:val="en-US"/>
+        </w:rPr>
+        <w:t>It does, however, make the optimization more stable to not subtract the maxaA(s,a) but the mean of the A(s,a) resulting in the following finale formula to extract the Q-value: Q(s,a) = V(s) + A(s,a) – mean(Q(s,a))</w:t>
       </w:r>
     </w:p>
     <w:p>
@@ -353,7 +288,7 @@
                         <w:txbxContent>
                           <w:p>
                             <w:pPr>
-                              <w:pStyle w:val="Bijschrift"/>
+                              <w:pStyle w:val="Caption"/>
                               <w:rPr>
                                 <w:sz w:val="22"/>
                                 <w:szCs w:val="22"/>
@@ -363,24 +298,14 @@
                             <w:r>
                               <w:t xml:space="preserve">Figure </w:t>
                             </w:r>
-                            <w:r>
-                              <w:fldChar w:fldCharType="begin"/>
-                            </w:r>
-                            <w:r>
-                              <w:instrText xml:space="preserve"> SEQ Figure \* ARABIC </w:instrText>
-                            </w:r>
-                            <w:r>
-                              <w:fldChar w:fldCharType="separate"/>
-                            </w:r>
-                            <w:r>
-                              <w:rPr>
-                                <w:noProof/>
-                              </w:rPr>
-                              <w:t>1</w:t>
-                            </w:r>
-                            <w:r>
-                              <w:fldChar w:fldCharType="end"/>
-                            </w:r>
+                            <w:fldSimple w:instr=" SEQ Figure \* ARABIC ">
+                              <w:r>
+                                <w:rPr>
+                                  <w:noProof/>
+                                </w:rPr>
+                                <w:t>1</w:t>
+                              </w:r>
+                            </w:fldSimple>
                           </w:p>
                         </w:txbxContent>
                       </wps:txbx>
@@ -410,7 +335,7 @@
                   <w:txbxContent>
                     <w:p>
                       <w:pPr>
-                        <w:pStyle w:val="Bijschrift"/>
+                        <w:pStyle w:val="Caption"/>
                         <w:rPr>
                           <w:sz w:val="22"/>
                           <w:szCs w:val="22"/>
@@ -420,24 +345,14 @@
                       <w:r>
                         <w:t xml:space="preserve">Figure </w:t>
                       </w:r>
-                      <w:r>
-                        <w:fldChar w:fldCharType="begin"/>
-                      </w:r>
-                      <w:r>
-                        <w:instrText xml:space="preserve"> SEQ Figure \* ARABIC </w:instrText>
-                      </w:r>
-                      <w:r>
-                        <w:fldChar w:fldCharType="separate"/>
-                      </w:r>
-                      <w:r>
-                        <w:rPr>
-                          <w:noProof/>
-                        </w:rPr>
-                        <w:t>1</w:t>
-                      </w:r>
-                      <w:r>
-                        <w:fldChar w:fldCharType="end"/>
-                      </w:r>
+                      <w:fldSimple w:instr=" SEQ Figure \* ARABIC ">
+                        <w:r>
+                          <w:rPr>
+                            <w:noProof/>
+                          </w:rPr>
+                          <w:t>1</w:t>
+                        </w:r>
+                      </w:fldSimple>
                     </w:p>
                   </w:txbxContent>
                 </v:textbox>
@@ -502,19 +417,7 @@
         <w:rPr>
           <w:lang w:val="en-US"/>
         </w:rPr>
-        <w:t xml:space="preserve"> In figure 2 the predefined </w:t>
-      </w:r>
-      <w:r>
-        <w:rPr>
-          <w:lang w:val="en-US"/>
-        </w:rPr>
-        <w:t xml:space="preserve">network </w:t>
-      </w:r>
-      <w:r>
-        <w:rPr>
-          <w:lang w:val="en-US"/>
-        </w:rPr>
-        <w:t xml:space="preserve">layers of the DQN are shown, and in figure 3 the layers of the Dueling DQN. </w:t>
+        <w:t xml:space="preserve"> In figure 2 the predefined network layers of the DQN are shown, and in figure 3 the layers of the Dueling DQN. </w:t>
       </w:r>
       <w:r>
         <w:rPr>
@@ -665,7 +568,7 @@
                         <w:txbxContent>
                           <w:p>
                             <w:pPr>
-                              <w:pStyle w:val="Bijschrift"/>
+                              <w:pStyle w:val="Caption"/>
                               <w:rPr>
                                 <w:sz w:val="22"/>
                                 <w:szCs w:val="22"/>
@@ -697,7 +600,7 @@
                   <w:txbxContent>
                     <w:p>
                       <w:pPr>
-                        <w:pStyle w:val="Bijschrift"/>
+                        <w:pStyle w:val="Caption"/>
                         <w:rPr>
                           <w:sz w:val="22"/>
                           <w:szCs w:val="22"/>
@@ -718,6 +621,7 @@
       </w:r>
       <w:r>
         <w:rPr>
+          <w:noProof/>
           <w:lang w:val="en-US"/>
         </w:rPr>
         <w:drawing>
@@ -752,7 +656,7 @@
                     <pic:cNvPicPr/>
                   </pic:nvPicPr>
                   <pic:blipFill rotWithShape="1">
-                    <a:blip r:embed="rId7">
+                    <a:blip r:embed="rId8">
                       <a:extLst>
                         <a:ext uri="{28A0092B-C50C-407E-A947-70E740481C1C}">
                           <a14:useLocalDpi xmlns:a14="http://schemas.microsoft.com/office/drawing/2010/main" val="0"/>
@@ -841,7 +745,7 @@
                         <w:txbxContent>
                           <w:p>
                             <w:pPr>
-                              <w:pStyle w:val="Bijschrift"/>
+                              <w:pStyle w:val="Caption"/>
                               <w:rPr>
                                 <w:sz w:val="22"/>
                                 <w:szCs w:val="22"/>
@@ -873,7 +777,7 @@
                   <w:txbxContent>
                     <w:p>
                       <w:pPr>
-                        <w:pStyle w:val="Bijschrift"/>
+                        <w:pStyle w:val="Caption"/>
                         <w:rPr>
                           <w:sz w:val="22"/>
                           <w:szCs w:val="22"/>
@@ -894,6 +798,7 @@
       </w:r>
       <w:r>
         <w:rPr>
+          <w:noProof/>
           <w:lang w:val="en-US"/>
         </w:rPr>
         <w:drawing>
@@ -928,7 +833,7 @@
                     <pic:cNvPicPr/>
                   </pic:nvPicPr>
                   <pic:blipFill rotWithShape="1">
-                    <a:blip r:embed="rId8">
+                    <a:blip r:embed="rId9">
                       <a:extLst>
                         <a:ext uri="{28A0092B-C50C-407E-A947-70E740481C1C}">
                           <a14:useLocalDpi xmlns:a14="http://schemas.microsoft.com/office/drawing/2010/main" val="0"/>
@@ -1039,7 +944,7 @@
                         <w:txbxContent>
                           <w:p>
                             <w:pPr>
-                              <w:pStyle w:val="Bijschrift"/>
+                              <w:pStyle w:val="Caption"/>
                               <w:rPr>
                                 <w:sz w:val="22"/>
                                 <w:szCs w:val="22"/>
@@ -1071,7 +976,7 @@
                   <w:txbxContent>
                     <w:p>
                       <w:pPr>
-                        <w:pStyle w:val="Bijschrift"/>
+                        <w:pStyle w:val="Caption"/>
                         <w:rPr>
                           <w:sz w:val="22"/>
                           <w:szCs w:val="22"/>
@@ -1092,10 +997,11 @@
       </w:r>
       <w:r>
         <w:rPr>
+          <w:noProof/>
           <w:lang w:val="en-US"/>
         </w:rPr>
         <w:drawing>
-          <wp:anchor distT="0" distB="0" distL="114300" distR="114300" simplePos="0" relativeHeight="251660288" behindDoc="1" locked="0" layoutInCell="1" allowOverlap="1" wp14:anchorId="2EBEED8A" wp14:editId="4FFEB389">
+          <wp:anchor distT="0" distB="0" distL="114300" distR="114300" simplePos="0" relativeHeight="251660288" behindDoc="1" locked="0" layoutInCell="1" allowOverlap="1" wp14:anchorId="2EBEED8A" wp14:editId="76AFB52C">
             <wp:simplePos x="0" y="0"/>
             <wp:positionH relativeFrom="margin">
               <wp:align>right</wp:align>
@@ -1126,7 +1032,7 @@
                     <pic:cNvPicPr/>
                   </pic:nvPicPr>
                   <pic:blipFill>
-                    <a:blip r:embed="rId9" cstate="print">
+                    <a:blip r:embed="rId10" cstate="print">
                       <a:extLst>
                         <a:ext uri="{28A0092B-C50C-407E-A947-70E740481C1C}">
                           <a14:useLocalDpi xmlns:a14="http://schemas.microsoft.com/office/drawing/2010/main" val="0"/>
@@ -1168,13 +1074,7 @@
         <w:rPr>
           <w:lang w:val="en-US"/>
         </w:rPr>
-        <w:t xml:space="preserve">. The output of the adv-values and v-values based on state x are collected and the mean of the adv-value is calculated. Then the formula described above is implemented which returns a q-value for all the different possible actions in the inputted state x. </w:t>
-      </w:r>
-      <w:r>
-        <w:rPr>
-          <w:lang w:val="en-US"/>
-        </w:rPr>
-        <w:t>As the output of the neural network is still a Q value so no changes are done to the algorithm part in the rest of the code</w:t>
+        <w:t>. The output of the adv-values and v-values based on state x are collected and the mean of the adv-value is calculated. Then the formula described above is implemented which returns a q-value for all the different possible actions in the inputted state x. As the output of the neural network is still a Q value so no changes are done to the algorithm part in the rest of the code</w:t>
       </w:r>
       <w:r>
         <w:rPr>
@@ -1245,7 +1145,7 @@
                         <w:txbxContent>
                           <w:p>
                             <w:pPr>
-                              <w:pStyle w:val="Bijschrift"/>
+                              <w:pStyle w:val="Caption"/>
                               <w:rPr>
                                 <w:sz w:val="22"/>
                                 <w:szCs w:val="22"/>
@@ -1277,7 +1177,7 @@
                   <w:txbxContent>
                     <w:p>
                       <w:pPr>
-                        <w:pStyle w:val="Bijschrift"/>
+                        <w:pStyle w:val="Caption"/>
                         <w:rPr>
                           <w:sz w:val="22"/>
                           <w:szCs w:val="22"/>
@@ -1298,6 +1198,7 @@
       </w:r>
       <w:r>
         <w:rPr>
+          <w:noProof/>
           <w:lang w:val="en-US"/>
         </w:rPr>
         <w:drawing>
@@ -1332,7 +1233,7 @@
                     <pic:cNvPicPr/>
                   </pic:nvPicPr>
                   <pic:blipFill>
-                    <a:blip r:embed="rId10">
+                    <a:blip r:embed="rId11">
                       <a:extLst>
                         <a:ext uri="{28A0092B-C50C-407E-A947-70E740481C1C}">
                           <a14:useLocalDpi xmlns:a14="http://schemas.microsoft.com/office/drawing/2010/main" val="0"/>
@@ -1378,11 +1279,894 @@
     </w:p>
     <w:p>
       <w:pPr>
+        <w:tabs>
+          <w:tab w:val="left" w:pos="2304"/>
+        </w:tabs>
+        <w:spacing w:after="0"/>
+        <w:rPr>
+          <w:lang w:val="en-US"/>
+        </w:rPr>
+      </w:pPr>
+      <w:r>
+        <w:rPr>
+          <w:lang w:val="en-US"/>
+        </w:rPr>
+        <w:t xml:space="preserve">The results of the dueling DQN can be seen in table 1 below, where they are compared to previously obtained results for the base-, Double-Q- and n-step DQNs. </w:t>
+      </w:r>
+      <w:r>
+        <w:rPr>
+          <w:lang w:val="en-US"/>
+        </w:rPr>
+        <w:t>For each of the methods, the agent was trained 10 times. For each of the 10 training rounds, the trained agent was tested by running 10 episodes. The results of the tests were evaluated based on three metrics:</w:t>
+      </w:r>
+    </w:p>
+    <w:p>
+      <w:pPr>
+        <w:tabs>
+          <w:tab w:val="left" w:pos="2304"/>
+        </w:tabs>
+        <w:spacing w:after="0"/>
+        <w:rPr>
+          <w:lang w:val="en-US"/>
+        </w:rPr>
+      </w:pPr>
+    </w:p>
+    <w:p>
+      <w:pPr>
+        <w:pStyle w:val="ListParagraph"/>
+        <w:numPr>
+          <w:ilvl w:val="0"/>
+          <w:numId w:val="1"/>
+        </w:numPr>
+        <w:tabs>
+          <w:tab w:val="left" w:pos="2304"/>
+        </w:tabs>
+        <w:spacing w:after="0"/>
+        <w:rPr>
+          <w:lang w:val="en-US"/>
+        </w:rPr>
+      </w:pPr>
+      <w:r>
+        <w:rPr>
+          <w:i/>
+          <w:iCs/>
+          <w:u w:val="single"/>
+          <w:lang w:val="en-US"/>
+        </w:rPr>
+        <w:lastRenderedPageBreak/>
+        <w:t>No. Times converged:</w:t>
+      </w:r>
+      <w:r>
+        <w:rPr>
+          <w:lang w:val="en-US"/>
+        </w:rPr>
+        <w:t xml:space="preserve"> Out of the 10 training rounds, this is the amount of rounds where the model converged. The model was considered to have converged once the mean return of the 100 latest rewards was &gt; 195.</w:t>
+      </w:r>
+    </w:p>
+    <w:p>
+      <w:pPr>
+        <w:tabs>
+          <w:tab w:val="left" w:pos="2304"/>
+        </w:tabs>
+        <w:spacing w:after="0"/>
+        <w:rPr>
+          <w:lang w:val="en-US"/>
+        </w:rPr>
+      </w:pPr>
+    </w:p>
+    <w:p>
+      <w:pPr>
+        <w:pStyle w:val="ListParagraph"/>
+        <w:numPr>
+          <w:ilvl w:val="0"/>
+          <w:numId w:val="1"/>
+        </w:numPr>
+        <w:tabs>
+          <w:tab w:val="left" w:pos="2304"/>
+        </w:tabs>
+        <w:spacing w:after="0"/>
+        <w:rPr>
+          <w:lang w:val="en-US"/>
+        </w:rPr>
+      </w:pPr>
+      <w:r>
+        <w:rPr>
+          <w:lang w:val="en-US"/>
+        </w:rPr>
+        <w:t xml:space="preserve"> </w:t>
+      </w:r>
+      <w:r>
+        <w:rPr>
+          <w:i/>
+          <w:iCs/>
+          <w:u w:val="single"/>
+          <w:lang w:val="en-US"/>
+        </w:rPr>
+        <w:t>Convergence time:</w:t>
+      </w:r>
+      <w:r>
+        <w:rPr>
+          <w:lang w:val="en-US"/>
+        </w:rPr>
+        <w:t xml:space="preserve"> If, during a training round, the model converged, this is the number of episodes that passed before the model converged. This is counted from the start of the 100 episodes whose mean was &gt; 195. For example, if episodes 43-143 are the first 100 consecutive episodes with a mean of &gt; 195, the convergence time is 43 episodes.</w:t>
+      </w:r>
+    </w:p>
+    <w:p>
+      <w:pPr>
+        <w:tabs>
+          <w:tab w:val="left" w:pos="2304"/>
+        </w:tabs>
+        <w:spacing w:after="0"/>
+        <w:rPr>
+          <w:lang w:val="en-US"/>
+        </w:rPr>
+      </w:pPr>
+    </w:p>
+    <w:p>
+      <w:pPr>
+        <w:pStyle w:val="ListParagraph"/>
+        <w:numPr>
+          <w:ilvl w:val="0"/>
+          <w:numId w:val="1"/>
+        </w:numPr>
+        <w:tabs>
+          <w:tab w:val="left" w:pos="2304"/>
+        </w:tabs>
+        <w:spacing w:after="0"/>
+        <w:rPr>
+          <w:lang w:val="en-US"/>
+        </w:rPr>
+      </w:pPr>
+      <w:r>
+        <w:rPr>
+          <w:i/>
+          <w:iCs/>
+          <w:u w:val="single"/>
+          <w:lang w:val="en-US"/>
+        </w:rPr>
+        <w:t>Return per episode:</w:t>
+      </w:r>
+      <w:r>
+        <w:rPr>
+          <w:lang w:val="en-US"/>
+        </w:rPr>
+        <w:t xml:space="preserve"> For each training round, the return (cumulative reward) of each episode was averaged. The cumulative reward of an episode is equal to the length (number of steps) of that episode. The episode ends if the pole falls over, the cart moves too far to one side, or if the maximum episode length of 200 steps is reached. This means that the maximum return of an episode is 200, and anything lower means that the agent failed the task of balancing the pole on top of the cart.</w:t>
+      </w:r>
+    </w:p>
+    <w:p>
+      <w:pPr>
+        <w:tabs>
+          <w:tab w:val="left" w:pos="2304"/>
+        </w:tabs>
+        <w:rPr>
+          <w:lang w:val="en-US"/>
+        </w:rPr>
+      </w:pPr>
+    </w:p>
+    <w:p>
+      <w:pPr>
+        <w:tabs>
+          <w:tab w:val="left" w:pos="2304"/>
+        </w:tabs>
+        <w:rPr>
+          <w:lang w:val="en-US"/>
+        </w:rPr>
+      </w:pPr>
+      <w:r>
         <w:rPr>
           <w:b/>
           <w:bCs/>
           <w:lang w:val="en-US"/>
         </w:rPr>
+        <w:t>Table 1.</w:t>
+      </w:r>
+      <w:r>
+        <w:rPr>
+          <w:lang w:val="en-US"/>
+        </w:rPr>
+        <w:t xml:space="preserve"> The table shows the results from training the agent 10 times. The table includes the total amount of times the model converged, as well as the means and standard deviations of the convergence time and returns per episode, computed across the 10 training rounds.</w:t>
+      </w:r>
+    </w:p>
+    <w:tbl>
+      <w:tblPr>
+        <w:tblStyle w:val="TableGrid"/>
+        <w:tblW w:w="0" w:type="auto"/>
+        <w:tblLook w:val="04A0" w:firstRow="1" w:lastRow="0" w:firstColumn="1" w:lastColumn="0" w:noHBand="0" w:noVBand="1"/>
+      </w:tblPr>
+      <w:tblGrid>
+        <w:gridCol w:w="1494"/>
+        <w:gridCol w:w="1503"/>
+        <w:gridCol w:w="1534"/>
+        <w:gridCol w:w="1534"/>
+        <w:gridCol w:w="1497"/>
+        <w:gridCol w:w="1500"/>
+      </w:tblGrid>
+      <w:tr>
+        <w:tc>
+          <w:tcPr>
+            <w:tcW w:w="1510" w:type="dxa"/>
+          </w:tcPr>
+          <w:p>
+            <w:pPr>
+              <w:jc w:val="center"/>
+              <w:rPr>
+                <w:b/>
+                <w:bCs/>
+              </w:rPr>
+            </w:pPr>
+            <w:r>
+              <w:rPr>
+                <w:b/>
+                <w:bCs/>
+              </w:rPr>
+              <w:t>Method</w:t>
+            </w:r>
+          </w:p>
+        </w:tc>
+        <w:tc>
+          <w:tcPr>
+            <w:tcW w:w="1510" w:type="dxa"/>
+          </w:tcPr>
+          <w:p>
+            <w:pPr>
+              <w:jc w:val="center"/>
+              <w:rPr>
+                <w:b/>
+                <w:bCs/>
+              </w:rPr>
+            </w:pPr>
+            <w:r>
+              <w:rPr>
+                <w:b/>
+                <w:bCs/>
+              </w:rPr>
+              <w:t>No. Times converged</w:t>
+            </w:r>
+          </w:p>
+        </w:tc>
+        <w:tc>
+          <w:tcPr>
+            <w:tcW w:w="1510" w:type="dxa"/>
+          </w:tcPr>
+          <w:p>
+            <w:pPr>
+              <w:jc w:val="center"/>
+              <w:rPr>
+                <w:b/>
+                <w:bCs/>
+                <w:lang w:val="en-GB"/>
+              </w:rPr>
+            </w:pPr>
+            <w:r>
+              <w:rPr>
+                <w:b/>
+                <w:bCs/>
+                <w:lang w:val="en-GB"/>
+              </w:rPr>
+              <w:t>Convergence time – Mean</w:t>
+            </w:r>
+          </w:p>
+          <w:p>
+            <w:pPr>
+              <w:jc w:val="center"/>
+              <w:rPr>
+                <w:b/>
+                <w:bCs/>
+                <w:lang w:val="en-GB"/>
+              </w:rPr>
+            </w:pPr>
+          </w:p>
+          <w:p>
+            <w:pPr>
+              <w:jc w:val="center"/>
+              <w:rPr>
+                <w:b/>
+                <w:bCs/>
+                <w:lang w:val="en-GB"/>
+              </w:rPr>
+            </w:pPr>
+            <w:r>
+              <w:rPr>
+                <w:b/>
+                <w:bCs/>
+                <w:lang w:val="en-GB"/>
+              </w:rPr>
+              <w:t>(No. e</w:t>
+            </w:r>
+            <w:r>
+              <w:rPr>
+                <w:b/>
+                <w:bCs/>
+                <w:lang w:val="en-GB"/>
+              </w:rPr>
+              <w:t>pisodes)</w:t>
+            </w:r>
+          </w:p>
+        </w:tc>
+        <w:tc>
+          <w:tcPr>
+            <w:tcW w:w="1510" w:type="dxa"/>
+          </w:tcPr>
+          <w:p>
+            <w:pPr>
+              <w:jc w:val="center"/>
+              <w:rPr>
+                <w:b/>
+                <w:bCs/>
+                <w:lang w:val="en-GB"/>
+              </w:rPr>
+            </w:pPr>
+            <w:r>
+              <w:rPr>
+                <w:b/>
+                <w:bCs/>
+                <w:lang w:val="en-GB"/>
+              </w:rPr>
+              <w:t>Convergence time – Standard deviation</w:t>
+            </w:r>
+          </w:p>
+          <w:p>
+            <w:pPr>
+              <w:jc w:val="center"/>
+              <w:rPr>
+                <w:b/>
+                <w:bCs/>
+                <w:lang w:val="en-GB"/>
+              </w:rPr>
+            </w:pPr>
+          </w:p>
+          <w:p>
+            <w:pPr>
+              <w:jc w:val="center"/>
+              <w:rPr>
+                <w:b/>
+                <w:bCs/>
+                <w:lang w:val="en-GB"/>
+              </w:rPr>
+            </w:pPr>
+            <w:r>
+              <w:rPr>
+                <w:b/>
+                <w:bCs/>
+                <w:lang w:val="en-GB"/>
+              </w:rPr>
+              <w:t>(No. Episodes)</w:t>
+            </w:r>
+          </w:p>
+        </w:tc>
+        <w:tc>
+          <w:tcPr>
+            <w:tcW w:w="1511" w:type="dxa"/>
+          </w:tcPr>
+          <w:p>
+            <w:pPr>
+              <w:jc w:val="center"/>
+              <w:rPr>
+                <w:b/>
+                <w:bCs/>
+              </w:rPr>
+            </w:pPr>
+            <w:r>
+              <w:rPr>
+                <w:b/>
+                <w:bCs/>
+              </w:rPr>
+              <w:t>Return per episode - Mean</w:t>
+            </w:r>
+          </w:p>
+        </w:tc>
+        <w:tc>
+          <w:tcPr>
+            <w:tcW w:w="1511" w:type="dxa"/>
+          </w:tcPr>
+          <w:p>
+            <w:pPr>
+              <w:jc w:val="center"/>
+              <w:rPr>
+                <w:b/>
+                <w:bCs/>
+                <w:lang w:val="en-GB"/>
+              </w:rPr>
+            </w:pPr>
+            <w:r>
+              <w:rPr>
+                <w:b/>
+                <w:bCs/>
+                <w:lang w:val="en-GB"/>
+              </w:rPr>
+              <w:t>Return</w:t>
+            </w:r>
+            <w:r>
+              <w:rPr>
+                <w:b/>
+                <w:bCs/>
+                <w:lang w:val="en-GB"/>
+              </w:rPr>
+              <w:t xml:space="preserve"> per episode – Standard d</w:t>
+            </w:r>
+            <w:r>
+              <w:rPr>
+                <w:b/>
+                <w:bCs/>
+                <w:lang w:val="en-GB"/>
+              </w:rPr>
+              <w:t>eviation</w:t>
+            </w:r>
+          </w:p>
+        </w:tc>
+      </w:tr>
+      <w:tr>
+        <w:tc>
+          <w:tcPr>
+            <w:tcW w:w="1510" w:type="dxa"/>
+          </w:tcPr>
+          <w:p>
+            <w:pPr>
+              <w:jc w:val="center"/>
+              <w:rPr>
+                <w:lang w:val="en-GB"/>
+              </w:rPr>
+            </w:pPr>
+            <w:r>
+              <w:rPr>
+                <w:lang w:val="en-GB"/>
+              </w:rPr>
+              <w:t>Base DQN</w:t>
+            </w:r>
+          </w:p>
+        </w:tc>
+        <w:tc>
+          <w:tcPr>
+            <w:tcW w:w="1510" w:type="dxa"/>
+          </w:tcPr>
+          <w:p>
+            <w:pPr>
+              <w:jc w:val="center"/>
+              <w:rPr>
+                <w:lang w:val="en-GB"/>
+              </w:rPr>
+            </w:pPr>
+            <w:r>
+              <w:rPr>
+                <w:lang w:val="en-GB"/>
+              </w:rPr>
+              <w:t>1</w:t>
+            </w:r>
+          </w:p>
+        </w:tc>
+        <w:tc>
+          <w:tcPr>
+            <w:tcW w:w="1510" w:type="dxa"/>
+          </w:tcPr>
+          <w:p>
+            <w:pPr>
+              <w:jc w:val="center"/>
+              <w:rPr>
+                <w:lang w:val="en-GB"/>
+              </w:rPr>
+            </w:pPr>
+            <w:r>
+              <w:rPr>
+                <w:lang w:val="en-GB"/>
+              </w:rPr>
+              <w:t>43.0</w:t>
+            </w:r>
+          </w:p>
+        </w:tc>
+        <w:tc>
+          <w:tcPr>
+            <w:tcW w:w="1510" w:type="dxa"/>
+          </w:tcPr>
+          <w:p>
+            <w:pPr>
+              <w:jc w:val="center"/>
+              <w:rPr>
+                <w:lang w:val="en-GB"/>
+              </w:rPr>
+            </w:pPr>
+            <w:r>
+              <w:rPr>
+                <w:lang w:val="en-GB"/>
+              </w:rPr>
+              <w:t>N/A</w:t>
+            </w:r>
+          </w:p>
+        </w:tc>
+        <w:tc>
+          <w:tcPr>
+            <w:tcW w:w="1511" w:type="dxa"/>
+          </w:tcPr>
+          <w:p>
+            <w:pPr>
+              <w:jc w:val="center"/>
+              <w:rPr>
+                <w:lang w:val="en-GB"/>
+              </w:rPr>
+            </w:pPr>
+            <w:r>
+              <w:rPr>
+                <w:lang w:val="en-GB"/>
+              </w:rPr>
+              <w:t>193.1</w:t>
+            </w:r>
+          </w:p>
+        </w:tc>
+        <w:tc>
+          <w:tcPr>
+            <w:tcW w:w="1511" w:type="dxa"/>
+          </w:tcPr>
+          <w:p>
+            <w:pPr>
+              <w:jc w:val="center"/>
+              <w:rPr>
+                <w:lang w:val="en-GB"/>
+              </w:rPr>
+            </w:pPr>
+            <w:r>
+              <w:rPr>
+                <w:lang w:val="en-GB"/>
+              </w:rPr>
+              <w:t>13.0</w:t>
+            </w:r>
+          </w:p>
+        </w:tc>
+      </w:tr>
+      <w:tr>
+        <w:tc>
+          <w:tcPr>
+            <w:tcW w:w="1510" w:type="dxa"/>
+          </w:tcPr>
+          <w:p>
+            <w:pPr>
+              <w:jc w:val="center"/>
+              <w:rPr>
+                <w:lang w:val="en-GB"/>
+              </w:rPr>
+            </w:pPr>
+            <w:r>
+              <w:rPr>
+                <w:lang w:val="en-GB"/>
+              </w:rPr>
+              <w:t>Double-Q DQN</w:t>
+            </w:r>
+          </w:p>
+        </w:tc>
+        <w:tc>
+          <w:tcPr>
+            <w:tcW w:w="1510" w:type="dxa"/>
+          </w:tcPr>
+          <w:p>
+            <w:pPr>
+              <w:jc w:val="center"/>
+              <w:rPr>
+                <w:lang w:val="en-GB"/>
+              </w:rPr>
+            </w:pPr>
+            <w:r>
+              <w:rPr>
+                <w:lang w:val="en-GB"/>
+              </w:rPr>
+              <w:t>2</w:t>
+            </w:r>
+          </w:p>
+        </w:tc>
+        <w:tc>
+          <w:tcPr>
+            <w:tcW w:w="1510" w:type="dxa"/>
+          </w:tcPr>
+          <w:p>
+            <w:pPr>
+              <w:jc w:val="center"/>
+              <w:rPr>
+                <w:lang w:val="en-GB"/>
+              </w:rPr>
+            </w:pPr>
+            <w:r>
+              <w:rPr>
+                <w:lang w:val="en-GB"/>
+              </w:rPr>
+              <w:t>37.5</w:t>
+            </w:r>
+          </w:p>
+        </w:tc>
+        <w:tc>
+          <w:tcPr>
+            <w:tcW w:w="1510" w:type="dxa"/>
+          </w:tcPr>
+          <w:p>
+            <w:pPr>
+              <w:jc w:val="center"/>
+              <w:rPr>
+                <w:lang w:val="en-GB"/>
+              </w:rPr>
+            </w:pPr>
+            <w:r>
+              <w:rPr>
+                <w:lang w:val="en-GB"/>
+              </w:rPr>
+              <w:t>10.6</w:t>
+            </w:r>
+          </w:p>
+        </w:tc>
+        <w:tc>
+          <w:tcPr>
+            <w:tcW w:w="1511" w:type="dxa"/>
+          </w:tcPr>
+          <w:p>
+            <w:pPr>
+              <w:jc w:val="center"/>
+              <w:rPr>
+                <w:lang w:val="en-GB"/>
+              </w:rPr>
+            </w:pPr>
+            <w:r>
+              <w:rPr>
+                <w:lang w:val="en-GB"/>
+              </w:rPr>
+              <w:t>190.3</w:t>
+            </w:r>
+          </w:p>
+        </w:tc>
+        <w:tc>
+          <w:tcPr>
+            <w:tcW w:w="1511" w:type="dxa"/>
+          </w:tcPr>
+          <w:p>
+            <w:pPr>
+              <w:jc w:val="center"/>
+              <w:rPr>
+                <w:lang w:val="en-GB"/>
+              </w:rPr>
+            </w:pPr>
+            <w:r>
+              <w:rPr>
+                <w:lang w:val="en-GB"/>
+              </w:rPr>
+              <w:t>20.2</w:t>
+            </w:r>
+          </w:p>
+        </w:tc>
+      </w:tr>
+      <w:tr>
+        <w:tc>
+          <w:tcPr>
+            <w:tcW w:w="1510" w:type="dxa"/>
+          </w:tcPr>
+          <w:p>
+            <w:pPr>
+              <w:jc w:val="center"/>
+              <w:rPr>
+                <w:lang w:val="en-GB"/>
+              </w:rPr>
+            </w:pPr>
+            <w:r>
+              <w:rPr>
+                <w:lang w:val="en-GB"/>
+              </w:rPr>
+              <w:t>n-step DQN</w:t>
+            </w:r>
+          </w:p>
+        </w:tc>
+        <w:tc>
+          <w:tcPr>
+            <w:tcW w:w="1510" w:type="dxa"/>
+          </w:tcPr>
+          <w:p>
+            <w:pPr>
+              <w:jc w:val="center"/>
+              <w:rPr>
+                <w:lang w:val="en-GB"/>
+              </w:rPr>
+            </w:pPr>
+            <w:r>
+              <w:rPr>
+                <w:lang w:val="en-GB"/>
+              </w:rPr>
+              <w:t>2</w:t>
+            </w:r>
+          </w:p>
+        </w:tc>
+        <w:tc>
+          <w:tcPr>
+            <w:tcW w:w="1510" w:type="dxa"/>
+          </w:tcPr>
+          <w:p>
+            <w:pPr>
+              <w:jc w:val="center"/>
+              <w:rPr>
+                <w:lang w:val="en-GB"/>
+              </w:rPr>
+            </w:pPr>
+            <w:r>
+              <w:rPr>
+                <w:lang w:val="en-GB"/>
+              </w:rPr>
+              <w:t>20.0</w:t>
+            </w:r>
+          </w:p>
+        </w:tc>
+        <w:tc>
+          <w:tcPr>
+            <w:tcW w:w="1510" w:type="dxa"/>
+          </w:tcPr>
+          <w:p>
+            <w:pPr>
+              <w:jc w:val="center"/>
+              <w:rPr>
+                <w:lang w:val="en-GB"/>
+              </w:rPr>
+            </w:pPr>
+            <w:r>
+              <w:rPr>
+                <w:lang w:val="en-GB"/>
+              </w:rPr>
+              <w:t>5.7</w:t>
+            </w:r>
+          </w:p>
+        </w:tc>
+        <w:tc>
+          <w:tcPr>
+            <w:tcW w:w="1511" w:type="dxa"/>
+          </w:tcPr>
+          <w:p>
+            <w:pPr>
+              <w:jc w:val="center"/>
+              <w:rPr>
+                <w:lang w:val="en-GB"/>
+              </w:rPr>
+            </w:pPr>
+            <w:r>
+              <w:rPr>
+                <w:lang w:val="en-GB"/>
+              </w:rPr>
+              <w:t>199.6</w:t>
+            </w:r>
+          </w:p>
+        </w:tc>
+        <w:tc>
+          <w:tcPr>
+            <w:tcW w:w="1511" w:type="dxa"/>
+          </w:tcPr>
+          <w:p>
+            <w:pPr>
+              <w:jc w:val="center"/>
+              <w:rPr>
+                <w:lang w:val="en-GB"/>
+              </w:rPr>
+            </w:pPr>
+            <w:r>
+              <w:rPr>
+                <w:lang w:val="en-GB"/>
+              </w:rPr>
+              <w:t>1.4</w:t>
+            </w:r>
+          </w:p>
+        </w:tc>
+      </w:tr>
+      <w:tr>
+        <w:tc>
+          <w:tcPr>
+            <w:tcW w:w="1510" w:type="dxa"/>
+          </w:tcPr>
+          <w:p>
+            <w:pPr>
+              <w:jc w:val="center"/>
+              <w:rPr>
+                <w:lang w:val="en-GB"/>
+              </w:rPr>
+            </w:pPr>
+            <w:r>
+              <w:rPr>
+                <w:lang w:val="en-GB"/>
+              </w:rPr>
+              <w:t>Dueling DQN</w:t>
+            </w:r>
+          </w:p>
+        </w:tc>
+        <w:tc>
+          <w:tcPr>
+            <w:tcW w:w="1510" w:type="dxa"/>
+          </w:tcPr>
+          <w:p>
+            <w:pPr>
+              <w:jc w:val="center"/>
+              <w:rPr>
+                <w:lang w:val="en-GB"/>
+              </w:rPr>
+            </w:pPr>
+            <w:r>
+              <w:rPr>
+                <w:lang w:val="en-GB"/>
+              </w:rPr>
+              <w:t>0</w:t>
+            </w:r>
+          </w:p>
+        </w:tc>
+        <w:tc>
+          <w:tcPr>
+            <w:tcW w:w="1510" w:type="dxa"/>
+          </w:tcPr>
+          <w:p>
+            <w:pPr>
+              <w:jc w:val="center"/>
+              <w:rPr>
+                <w:lang w:val="en-GB"/>
+              </w:rPr>
+            </w:pPr>
+            <w:r>
+              <w:rPr>
+                <w:lang w:val="en-GB"/>
+              </w:rPr>
+              <w:t>N/A</w:t>
+            </w:r>
+          </w:p>
+        </w:tc>
+        <w:tc>
+          <w:tcPr>
+            <w:tcW w:w="1510" w:type="dxa"/>
+          </w:tcPr>
+          <w:p>
+            <w:pPr>
+              <w:jc w:val="center"/>
+              <w:rPr>
+                <w:lang w:val="en-GB"/>
+              </w:rPr>
+            </w:pPr>
+            <w:r>
+              <w:rPr>
+                <w:lang w:val="en-GB"/>
+              </w:rPr>
+              <w:t>N/A</w:t>
+            </w:r>
+          </w:p>
+        </w:tc>
+        <w:tc>
+          <w:tcPr>
+            <w:tcW w:w="1511" w:type="dxa"/>
+          </w:tcPr>
+          <w:p>
+            <w:pPr>
+              <w:jc w:val="center"/>
+              <w:rPr>
+                <w:lang w:val="en-GB"/>
+              </w:rPr>
+            </w:pPr>
+            <w:r>
+              <w:rPr>
+                <w:lang w:val="en-GB"/>
+              </w:rPr>
+              <w:t>162.7</w:t>
+            </w:r>
+          </w:p>
+        </w:tc>
+        <w:tc>
+          <w:tcPr>
+            <w:tcW w:w="1511" w:type="dxa"/>
+          </w:tcPr>
+          <w:p>
+            <w:pPr>
+              <w:jc w:val="center"/>
+              <w:rPr>
+                <w:lang w:val="en-GB"/>
+              </w:rPr>
+            </w:pPr>
+            <w:r>
+              <w:rPr>
+                <w:lang w:val="en-GB"/>
+              </w:rPr>
+              <w:t>66.3</w:t>
+            </w:r>
+          </w:p>
+        </w:tc>
+      </w:tr>
+    </w:tbl>
+    <w:p>
+      <w:pPr>
+        <w:rPr>
+          <w:b/>
+          <w:bCs/>
+          <w:lang w:val="en-US"/>
+        </w:rPr>
       </w:pPr>
     </w:p>
     <w:p>
@@ -1409,35 +2193,13 @@
         </w:rPr>
       </w:pPr>
       <w:r>
-        <w:t xml:space="preserve">Wang, Z., Schaul, T., Hessel, M., Van Hasselt, H., </w:t>
-      </w:r>
-      <w:proofErr w:type="spellStart"/>
-      <w:r>
-        <w:t>Lanctot</w:t>
-      </w:r>
-      <w:proofErr w:type="spellEnd"/>
-      <w:r>
-        <w:t xml:space="preserve">, M., &amp; De </w:t>
-      </w:r>
-      <w:proofErr w:type="spellStart"/>
-      <w:r>
-        <w:t>Freitas</w:t>
-      </w:r>
-      <w:proofErr w:type="spellEnd"/>
-      <w:r>
-        <w:t xml:space="preserve">, N. (2016). </w:t>
-      </w:r>
-      <w:r>
-        <w:rPr>
-          <w:lang w:val="en-US"/>
-        </w:rPr>
-        <w:t>Dueling network architectures for deep reinforcement learning</w:t>
-      </w:r>
-      <w:r>
-        <w:rPr>
-          <w:lang w:val="en-US"/>
-        </w:rPr>
-        <w:t>.</w:t>
+        <w:t xml:space="preserve">Wang, Z., Schaul, T., Hessel, M., Van Hasselt, H., Lanctot, M., &amp; De Freitas, N. (2016). </w:t>
+      </w:r>
+      <w:r>
+        <w:rPr>
+          <w:lang w:val="en-US"/>
+        </w:rPr>
+        <w:t>Dueling network architectures for deep reinforcement learning.</w:t>
       </w:r>
     </w:p>
     <w:p>
@@ -1471,7 +2233,7 @@
 </file>
 
 <file path=word/endnotes.xml><?xml version="1.0" encoding="utf-8"?>
-<w:endnotes xmlns:wpc="http://schemas.microsoft.com/office/word/2010/wordprocessingCanvas" xmlns:cx="http://schemas.microsoft.com/office/drawing/2014/chartex" xmlns:cx1="http://schemas.microsoft.com/office/drawing/2015/9/8/chartex" xmlns:cx2="http://schemas.microsoft.com/office/drawing/2015/10/21/chartex" xmlns:cx3="http://schemas.microsoft.com/office/drawing/2016/5/9/chartex" xmlns:cx4="http://schemas.microsoft.com/office/drawing/2016/5/10/chartex" xmlns:cx5="http://schemas.microsoft.com/office/drawing/2016/5/11/chartex" xmlns:cx6="http://schemas.microsoft.com/office/drawing/2016/5/12/chartex" xmlns:cx7="http://schemas.microsoft.com/office/drawing/2016/5/13/chartex" xmlns:cx8="http://schemas.microsoft.com/office/drawing/2016/5/14/chartex" xmlns:mc="http://schemas.openxmlformats.org/markup-compatibility/2006" xmlns:aink="http://schemas.microsoft.com/office/drawing/2016/ink" xmlns:am3d="http://schemas.microsoft.com/office/drawing/2017/model3d" xmlns:o="urn:schemas-microsoft-com:office:office" xmlns:oel="http://schemas.microsoft.com/office/2019/extlst" xmlns:r="http://schemas.openxmlformats.org/officeDocument/2006/relationships" xmlns:m="http://schemas.openxmlformats.org/officeDocument/2006/math" xmlns:v="urn:schemas-microsoft-com:vml" xmlns:wp14="http://schemas.microsoft.com/office/word/2010/wordprocessingDrawing" xmlns:wp="http://schemas.openxmlformats.org/drawingml/2006/wordprocessingDrawing" xmlns:w10="urn:schemas-microsoft-com:office:word" xmlns:w="http://schemas.openxmlformats.org/wordprocessingml/2006/main" xmlns:w14="http://schemas.microsoft.com/office/word/2010/wordml" xmlns:w15="http://schemas.microsoft.com/office/word/2012/wordml" xmlns:w16cex="http://schemas.microsoft.com/office/word/2018/wordml/cex" xmlns:w16cid="http://schemas.microsoft.com/office/word/2016/wordml/cid" xmlns:w16="http://schemas.microsoft.com/office/word/2018/wordml" xmlns:w16du="http://schemas.microsoft.com/office/word/2023/wordml/word16du" xmlns:w16sdtdh="http://schemas.microsoft.com/office/word/2020/wordml/sdtdatahash" xmlns:w16se="http://schemas.microsoft.com/office/word/2015/wordml/symex" xmlns:wpg="http://schemas.microsoft.com/office/word/2010/wordprocessingGroup" xmlns:wpi="http://schemas.microsoft.com/office/word/2010/wordprocessingInk" xmlns:wne="http://schemas.microsoft.com/office/word/2006/wordml" xmlns:wps="http://schemas.microsoft.com/office/word/2010/wordprocessingShape" mc:Ignorable="w14 w15 w16se w16cid w16 w16cex w16sdtdh w16du wp14">
+<w:endnotes xmlns:wpc="http://schemas.microsoft.com/office/word/2010/wordprocessingCanvas" xmlns:cx="http://schemas.microsoft.com/office/drawing/2014/chartex" xmlns:cx1="http://schemas.microsoft.com/office/drawing/2015/9/8/chartex" xmlns:cx2="http://schemas.microsoft.com/office/drawing/2015/10/21/chartex" xmlns:cx3="http://schemas.microsoft.com/office/drawing/2016/5/9/chartex" xmlns:cx4="http://schemas.microsoft.com/office/drawing/2016/5/10/chartex" xmlns:cx5="http://schemas.microsoft.com/office/drawing/2016/5/11/chartex" xmlns:cx6="http://schemas.microsoft.com/office/drawing/2016/5/12/chartex" xmlns:cx7="http://schemas.microsoft.com/office/drawing/2016/5/13/chartex" xmlns:cx8="http://schemas.microsoft.com/office/drawing/2016/5/14/chartex" xmlns:mc="http://schemas.openxmlformats.org/markup-compatibility/2006" xmlns:aink="http://schemas.microsoft.com/office/drawing/2016/ink" xmlns:am3d="http://schemas.microsoft.com/office/drawing/2017/model3d" xmlns:o="urn:schemas-microsoft-com:office:office" xmlns:oel="http://schemas.microsoft.com/office/2019/extlst" xmlns:r="http://schemas.openxmlformats.org/officeDocument/2006/relationships" xmlns:m="http://schemas.openxmlformats.org/officeDocument/2006/math" xmlns:v="urn:schemas-microsoft-com:vml" xmlns:wp14="http://schemas.microsoft.com/office/word/2010/wordprocessingDrawing" xmlns:wp="http://schemas.openxmlformats.org/drawingml/2006/wordprocessingDrawing" xmlns:w10="urn:schemas-microsoft-com:office:word" xmlns:w="http://schemas.openxmlformats.org/wordprocessingml/2006/main" xmlns:w14="http://schemas.microsoft.com/office/word/2010/wordml" xmlns:w15="http://schemas.microsoft.com/office/word/2012/wordml" xmlns:w16cex="http://schemas.microsoft.com/office/word/2018/wordml/cex" xmlns:w16cid="http://schemas.microsoft.com/office/word/2016/wordml/cid" xmlns:w16="http://schemas.microsoft.com/office/word/2018/wordml" xmlns:w16du="http://schemas.microsoft.com/office/word/2023/wordml/word16du" xmlns:w16sdtdh="http://schemas.microsoft.com/office/word/2020/wordml/sdtdatahash" xmlns:w16sdtfl="http://schemas.microsoft.com/office/word/2024/wordml/sdtformatlock" xmlns:w16se="http://schemas.microsoft.com/office/word/2015/wordml/symex" xmlns:wpg="http://schemas.microsoft.com/office/word/2010/wordprocessingGroup" xmlns:wpi="http://schemas.microsoft.com/office/word/2010/wordprocessingInk" xmlns:wne="http://schemas.microsoft.com/office/word/2006/wordml" xmlns:wps="http://schemas.microsoft.com/office/word/2010/wordprocessingShape" mc:Ignorable="w14 w15 w16se w16cid w16 w16cex w16sdtdh w16sdtfl w16du wp14">
   <w:endnote w:type="separator" w:id="-1">
     <w:p>
       <w:pPr>
@@ -1496,7 +2258,7 @@
 </file>
 
 <file path=word/footnotes.xml><?xml version="1.0" encoding="utf-8"?>
-<w:footnotes xmlns:wpc="http://schemas.microsoft.com/office/word/2010/wordprocessingCanvas" xmlns:cx="http://schemas.microsoft.com/office/drawing/2014/chartex" xmlns:cx1="http://schemas.microsoft.com/office/drawing/2015/9/8/chartex" xmlns:cx2="http://schemas.microsoft.com/office/drawing/2015/10/21/chartex" xmlns:cx3="http://schemas.microsoft.com/office/drawing/2016/5/9/chartex" xmlns:cx4="http://schemas.microsoft.com/office/drawing/2016/5/10/chartex" xmlns:cx5="http://schemas.microsoft.com/office/drawing/2016/5/11/chartex" xmlns:cx6="http://schemas.microsoft.com/office/drawing/2016/5/12/chartex" xmlns:cx7="http://schemas.microsoft.com/office/drawing/2016/5/13/chartex" xmlns:cx8="http://schemas.microsoft.com/office/drawing/2016/5/14/chartex" xmlns:mc="http://schemas.openxmlformats.org/markup-compatibility/2006" xmlns:aink="http://schemas.microsoft.com/office/drawing/2016/ink" xmlns:am3d="http://schemas.microsoft.com/office/drawing/2017/model3d" xmlns:o="urn:schemas-microsoft-com:office:office" xmlns:oel="http://schemas.microsoft.com/office/2019/extlst" xmlns:r="http://schemas.openxmlformats.org/officeDocument/2006/relationships" xmlns:m="http://schemas.openxmlformats.org/officeDocument/2006/math" xmlns:v="urn:schemas-microsoft-com:vml" xmlns:wp14="http://schemas.microsoft.com/office/word/2010/wordprocessingDrawing" xmlns:wp="http://schemas.openxmlformats.org/drawingml/2006/wordprocessingDrawing" xmlns:w10="urn:schemas-microsoft-com:office:word" xmlns:w="http://schemas.openxmlformats.org/wordprocessingml/2006/main" xmlns:w14="http://schemas.microsoft.com/office/word/2010/wordml" xmlns:w15="http://schemas.microsoft.com/office/word/2012/wordml" xmlns:w16cex="http://schemas.microsoft.com/office/word/2018/wordml/cex" xmlns:w16cid="http://schemas.microsoft.com/office/word/2016/wordml/cid" xmlns:w16="http://schemas.microsoft.com/office/word/2018/wordml" xmlns:w16du="http://schemas.microsoft.com/office/word/2023/wordml/word16du" xmlns:w16sdtdh="http://schemas.microsoft.com/office/word/2020/wordml/sdtdatahash" xmlns:w16se="http://schemas.microsoft.com/office/word/2015/wordml/symex" xmlns:wpg="http://schemas.microsoft.com/office/word/2010/wordprocessingGroup" xmlns:wpi="http://schemas.microsoft.com/office/word/2010/wordprocessingInk" xmlns:wne="http://schemas.microsoft.com/office/word/2006/wordml" xmlns:wps="http://schemas.microsoft.com/office/word/2010/wordprocessingShape" mc:Ignorable="w14 w15 w16se w16cid w16 w16cex w16sdtdh w16du wp14">
+<w:footnotes xmlns:wpc="http://schemas.microsoft.com/office/word/2010/wordprocessingCanvas" xmlns:cx="http://schemas.microsoft.com/office/drawing/2014/chartex" xmlns:cx1="http://schemas.microsoft.com/office/drawing/2015/9/8/chartex" xmlns:cx2="http://schemas.microsoft.com/office/drawing/2015/10/21/chartex" xmlns:cx3="http://schemas.microsoft.com/office/drawing/2016/5/9/chartex" xmlns:cx4="http://schemas.microsoft.com/office/drawing/2016/5/10/chartex" xmlns:cx5="http://schemas.microsoft.com/office/drawing/2016/5/11/chartex" xmlns:cx6="http://schemas.microsoft.com/office/drawing/2016/5/12/chartex" xmlns:cx7="http://schemas.microsoft.com/office/drawing/2016/5/13/chartex" xmlns:cx8="http://schemas.microsoft.com/office/drawing/2016/5/14/chartex" xmlns:mc="http://schemas.openxmlformats.org/markup-compatibility/2006" xmlns:aink="http://schemas.microsoft.com/office/drawing/2016/ink" xmlns:am3d="http://schemas.microsoft.com/office/drawing/2017/model3d" xmlns:o="urn:schemas-microsoft-com:office:office" xmlns:oel="http://schemas.microsoft.com/office/2019/extlst" xmlns:r="http://schemas.openxmlformats.org/officeDocument/2006/relationships" xmlns:m="http://schemas.openxmlformats.org/officeDocument/2006/math" xmlns:v="urn:schemas-microsoft-com:vml" xmlns:wp14="http://schemas.microsoft.com/office/word/2010/wordprocessingDrawing" xmlns:wp="http://schemas.openxmlformats.org/drawingml/2006/wordprocessingDrawing" xmlns:w10="urn:schemas-microsoft-com:office:word" xmlns:w="http://schemas.openxmlformats.org/wordprocessingml/2006/main" xmlns:w14="http://schemas.microsoft.com/office/word/2010/wordml" xmlns:w15="http://schemas.microsoft.com/office/word/2012/wordml" xmlns:w16cex="http://schemas.microsoft.com/office/word/2018/wordml/cex" xmlns:w16cid="http://schemas.microsoft.com/office/word/2016/wordml/cid" xmlns:w16="http://schemas.microsoft.com/office/word/2018/wordml" xmlns:w16du="http://schemas.microsoft.com/office/word/2023/wordml/word16du" xmlns:w16sdtdh="http://schemas.microsoft.com/office/word/2020/wordml/sdtdatahash" xmlns:w16sdtfl="http://schemas.microsoft.com/office/word/2024/wordml/sdtformatlock" xmlns:w16se="http://schemas.microsoft.com/office/word/2015/wordml/symex" xmlns:wpg="http://schemas.microsoft.com/office/word/2010/wordprocessingGroup" xmlns:wpi="http://schemas.microsoft.com/office/word/2010/wordprocessingInk" xmlns:wne="http://schemas.microsoft.com/office/word/2006/wordml" xmlns:wps="http://schemas.microsoft.com/office/word/2010/wordprocessingShape" mc:Ignorable="w14 w15 w16se w16cid w16 w16cex w16sdtdh w16sdtfl w16du wp14">
   <w:footnote w:type="separator" w:id="-1">
     <w:p>
       <w:pPr>
@@ -1520,8 +2282,102 @@
 </w:footnotes>
 </file>
 
+<file path=word/numbering.xml><?xml version="1.0" encoding="utf-8"?>
+<w:numbering xmlns:wpc="http://schemas.microsoft.com/office/word/2010/wordprocessingCanvas" xmlns:cx="http://schemas.microsoft.com/office/drawing/2014/chartex" xmlns:cx1="http://schemas.microsoft.com/office/drawing/2015/9/8/chartex" xmlns:cx2="http://schemas.microsoft.com/office/drawing/2015/10/21/chartex" xmlns:cx3="http://schemas.microsoft.com/office/drawing/2016/5/9/chartex" xmlns:cx4="http://schemas.microsoft.com/office/drawing/2016/5/10/chartex" xmlns:cx5="http://schemas.microsoft.com/office/drawing/2016/5/11/chartex" xmlns:cx6="http://schemas.microsoft.com/office/drawing/2016/5/12/chartex" xmlns:cx7="http://schemas.microsoft.com/office/drawing/2016/5/13/chartex" xmlns:cx8="http://schemas.microsoft.com/office/drawing/2016/5/14/chartex" xmlns:mc="http://schemas.openxmlformats.org/markup-compatibility/2006" xmlns:aink="http://schemas.microsoft.com/office/drawing/2016/ink" xmlns:am3d="http://schemas.microsoft.com/office/drawing/2017/model3d" xmlns:o="urn:schemas-microsoft-com:office:office" xmlns:oel="http://schemas.microsoft.com/office/2019/extlst" xmlns:r="http://schemas.openxmlformats.org/officeDocument/2006/relationships" xmlns:m="http://schemas.openxmlformats.org/officeDocument/2006/math" xmlns:v="urn:schemas-microsoft-com:vml" xmlns:wp14="http://schemas.microsoft.com/office/word/2010/wordprocessingDrawing" xmlns:wp="http://schemas.openxmlformats.org/drawingml/2006/wordprocessingDrawing" xmlns:w10="urn:schemas-microsoft-com:office:word" xmlns:w="http://schemas.openxmlformats.org/wordprocessingml/2006/main" xmlns:w14="http://schemas.microsoft.com/office/word/2010/wordml" xmlns:w15="http://schemas.microsoft.com/office/word/2012/wordml" xmlns:w16cex="http://schemas.microsoft.com/office/word/2018/wordml/cex" xmlns:w16cid="http://schemas.microsoft.com/office/word/2016/wordml/cid" xmlns:w16="http://schemas.microsoft.com/office/word/2018/wordml" xmlns:w16du="http://schemas.microsoft.com/office/word/2023/wordml/word16du" xmlns:w16sdtdh="http://schemas.microsoft.com/office/word/2020/wordml/sdtdatahash" xmlns:w16sdtfl="http://schemas.microsoft.com/office/word/2024/wordml/sdtformatlock" xmlns:w16se="http://schemas.microsoft.com/office/word/2015/wordml/symex" xmlns:wpg="http://schemas.microsoft.com/office/word/2010/wordprocessingGroup" xmlns:wpi="http://schemas.microsoft.com/office/word/2010/wordprocessingInk" xmlns:wne="http://schemas.microsoft.com/office/word/2006/wordml" xmlns:wps="http://schemas.microsoft.com/office/word/2010/wordprocessingShape" mc:Ignorable="w14 w15 w16se w16cid w16 w16cex w16sdtdh w16sdtfl w16du wp14">
+  <w:abstractNum w:abstractNumId="0" w15:restartNumberingAfterBreak="0">
+    <w:nsid w:val="098848ED"/>
+    <w:multiLevelType w:val="hybridMultilevel"/>
+    <w:tmpl w:val="F72E2E10"/>
+    <w:lvl w:ilvl="0" w:tplc="041D000F">
+      <w:start w:val="1"/>
+      <w:numFmt w:val="decimal"/>
+      <w:lvlText w:val="%1."/>
+      <w:lvlJc w:val="left"/>
+      <w:pPr>
+        <w:ind w:left="720" w:hanging="360"/>
+      </w:pPr>
+    </w:lvl>
+    <w:lvl w:ilvl="1" w:tplc="041D0019" w:tentative="1">
+      <w:start w:val="1"/>
+      <w:numFmt w:val="lowerLetter"/>
+      <w:lvlText w:val="%2."/>
+      <w:lvlJc w:val="left"/>
+      <w:pPr>
+        <w:ind w:left="1440" w:hanging="360"/>
+      </w:pPr>
+    </w:lvl>
+    <w:lvl w:ilvl="2" w:tplc="041D001B" w:tentative="1">
+      <w:start w:val="1"/>
+      <w:numFmt w:val="lowerRoman"/>
+      <w:lvlText w:val="%3."/>
+      <w:lvlJc w:val="right"/>
+      <w:pPr>
+        <w:ind w:left="2160" w:hanging="180"/>
+      </w:pPr>
+    </w:lvl>
+    <w:lvl w:ilvl="3" w:tplc="041D000F" w:tentative="1">
+      <w:start w:val="1"/>
+      <w:numFmt w:val="decimal"/>
+      <w:lvlText w:val="%4."/>
+      <w:lvlJc w:val="left"/>
+      <w:pPr>
+        <w:ind w:left="2880" w:hanging="360"/>
+      </w:pPr>
+    </w:lvl>
+    <w:lvl w:ilvl="4" w:tplc="041D0019" w:tentative="1">
+      <w:start w:val="1"/>
+      <w:numFmt w:val="lowerLetter"/>
+      <w:lvlText w:val="%5."/>
+      <w:lvlJc w:val="left"/>
+      <w:pPr>
+        <w:ind w:left="3600" w:hanging="360"/>
+      </w:pPr>
+    </w:lvl>
+    <w:lvl w:ilvl="5" w:tplc="041D001B" w:tentative="1">
+      <w:start w:val="1"/>
+      <w:numFmt w:val="lowerRoman"/>
+      <w:lvlText w:val="%6."/>
+      <w:lvlJc w:val="right"/>
+      <w:pPr>
+        <w:ind w:left="4320" w:hanging="180"/>
+      </w:pPr>
+    </w:lvl>
+    <w:lvl w:ilvl="6" w:tplc="041D000F" w:tentative="1">
+      <w:start w:val="1"/>
+      <w:numFmt w:val="decimal"/>
+      <w:lvlText w:val="%7."/>
+      <w:lvlJc w:val="left"/>
+      <w:pPr>
+        <w:ind w:left="5040" w:hanging="360"/>
+      </w:pPr>
+    </w:lvl>
+    <w:lvl w:ilvl="7" w:tplc="041D0019" w:tentative="1">
+      <w:start w:val="1"/>
+      <w:numFmt w:val="lowerLetter"/>
+      <w:lvlText w:val="%8."/>
+      <w:lvlJc w:val="left"/>
+      <w:pPr>
+        <w:ind w:left="5760" w:hanging="360"/>
+      </w:pPr>
+    </w:lvl>
+    <w:lvl w:ilvl="8" w:tplc="041D001B" w:tentative="1">
+      <w:start w:val="1"/>
+      <w:numFmt w:val="lowerRoman"/>
+      <w:lvlText w:val="%9."/>
+      <w:lvlJc w:val="right"/>
+      <w:pPr>
+        <w:ind w:left="6480" w:hanging="180"/>
+      </w:pPr>
+    </w:lvl>
+  </w:abstractNum>
+  <w:num w:numId="1" w16cid:durableId="1703046925">
+    <w:abstractNumId w:val="0"/>
+  </w:num>
+</w:numbering>
+</file>
+
 <file path=word/styles.xml><?xml version="1.0" encoding="utf-8"?>
-<w:styles xmlns:mc="http://schemas.openxmlformats.org/markup-compatibility/2006" xmlns:r="http://schemas.openxmlformats.org/officeDocument/2006/relationships" xmlns:w="http://schemas.openxmlformats.org/wordprocessingml/2006/main" xmlns:w14="http://schemas.microsoft.com/office/word/2010/wordml" xmlns:w15="http://schemas.microsoft.com/office/word/2012/wordml" xmlns:w16cex="http://schemas.microsoft.com/office/word/2018/wordml/cex" xmlns:w16cid="http://schemas.microsoft.com/office/word/2016/wordml/cid" xmlns:w16="http://schemas.microsoft.com/office/word/2018/wordml" xmlns:w16du="http://schemas.microsoft.com/office/word/2023/wordml/word16du" xmlns:w16sdtdh="http://schemas.microsoft.com/office/word/2020/wordml/sdtdatahash" xmlns:w16se="http://schemas.microsoft.com/office/word/2015/wordml/symex" mc:Ignorable="w14 w15 w16se w16cid w16 w16cex w16sdtdh w16du">
+<w:styles xmlns:mc="http://schemas.openxmlformats.org/markup-compatibility/2006" xmlns:r="http://schemas.openxmlformats.org/officeDocument/2006/relationships" xmlns:w="http://schemas.openxmlformats.org/wordprocessingml/2006/main" xmlns:w14="http://schemas.microsoft.com/office/word/2010/wordml" xmlns:w15="http://schemas.microsoft.com/office/word/2012/wordml" xmlns:w16cex="http://schemas.microsoft.com/office/word/2018/wordml/cex" xmlns:w16cid="http://schemas.microsoft.com/office/word/2016/wordml/cid" xmlns:w16="http://schemas.microsoft.com/office/word/2018/wordml" xmlns:w16du="http://schemas.microsoft.com/office/word/2023/wordml/word16du" xmlns:w16sdtdh="http://schemas.microsoft.com/office/word/2020/wordml/sdtdatahash" xmlns:w16sdtfl="http://schemas.microsoft.com/office/word/2024/wordml/sdtformatlock" xmlns:w16se="http://schemas.microsoft.com/office/word/2015/wordml/symex" mc:Ignorable="w14 w15 w16se w16cid w16 w16cex w16sdtdh w16sdtfl w16du">
   <w:docDefaults>
     <w:rPrDefault>
       <w:rPr>
@@ -1917,15 +2773,15 @@
     <w:lsdException w:name="Unresolved Mention" w:semiHidden="1" w:unhideWhenUsed="1"/>
     <w:lsdException w:name="Smart Link" w:semiHidden="1" w:unhideWhenUsed="1"/>
   </w:latentStyles>
-  <w:style w:type="paragraph" w:default="1" w:styleId="Standaard">
+  <w:style w:type="paragraph" w:default="1" w:styleId="Normal">
     <w:name w:val="Normal"/>
     <w:qFormat/>
   </w:style>
-  <w:style w:type="paragraph" w:styleId="Kop1">
+  <w:style w:type="paragraph" w:styleId="Heading1">
     <w:name w:val="heading 1"/>
-    <w:basedOn w:val="Standaard"/>
-    <w:next w:val="Standaard"/>
-    <w:link w:val="Kop1Char"/>
+    <w:basedOn w:val="Normal"/>
+    <w:next w:val="Normal"/>
+    <w:link w:val="Heading1Char"/>
     <w:uiPriority w:val="9"/>
     <w:qFormat/>
     <w:rsid w:val="002D2909"/>
@@ -1942,11 +2798,11 @@
       <w:szCs w:val="40"/>
     </w:rPr>
   </w:style>
-  <w:style w:type="paragraph" w:styleId="Kop2">
+  <w:style w:type="paragraph" w:styleId="Heading2">
     <w:name w:val="heading 2"/>
-    <w:basedOn w:val="Standaard"/>
-    <w:next w:val="Standaard"/>
-    <w:link w:val="Kop2Char"/>
+    <w:basedOn w:val="Normal"/>
+    <w:next w:val="Normal"/>
+    <w:link w:val="Heading2Char"/>
     <w:uiPriority w:val="9"/>
     <w:semiHidden/>
     <w:unhideWhenUsed/>
@@ -1965,11 +2821,11 @@
       <w:szCs w:val="32"/>
     </w:rPr>
   </w:style>
-  <w:style w:type="paragraph" w:styleId="Kop3">
+  <w:style w:type="paragraph" w:styleId="Heading3">
     <w:name w:val="heading 3"/>
-    <w:basedOn w:val="Standaard"/>
-    <w:next w:val="Standaard"/>
-    <w:link w:val="Kop3Char"/>
+    <w:basedOn w:val="Normal"/>
+    <w:next w:val="Normal"/>
+    <w:link w:val="Heading3Char"/>
     <w:uiPriority w:val="9"/>
     <w:semiHidden/>
     <w:unhideWhenUsed/>
@@ -1988,11 +2844,11 @@
       <w:szCs w:val="28"/>
     </w:rPr>
   </w:style>
-  <w:style w:type="paragraph" w:styleId="Kop4">
+  <w:style w:type="paragraph" w:styleId="Heading4">
     <w:name w:val="heading 4"/>
-    <w:basedOn w:val="Standaard"/>
-    <w:next w:val="Standaard"/>
-    <w:link w:val="Kop4Char"/>
+    <w:basedOn w:val="Normal"/>
+    <w:next w:val="Normal"/>
+    <w:link w:val="Heading4Char"/>
     <w:uiPriority w:val="9"/>
     <w:semiHidden/>
     <w:unhideWhenUsed/>
@@ -2011,11 +2867,11 @@
       <w:color w:val="0F4761" w:themeColor="accent1" w:themeShade="BF"/>
     </w:rPr>
   </w:style>
-  <w:style w:type="paragraph" w:styleId="Kop5">
+  <w:style w:type="paragraph" w:styleId="Heading5">
     <w:name w:val="heading 5"/>
-    <w:basedOn w:val="Standaard"/>
-    <w:next w:val="Standaard"/>
-    <w:link w:val="Kop5Char"/>
+    <w:basedOn w:val="Normal"/>
+    <w:next w:val="Normal"/>
+    <w:link w:val="Heading5Char"/>
     <w:uiPriority w:val="9"/>
     <w:semiHidden/>
     <w:unhideWhenUsed/>
@@ -2032,11 +2888,11 @@
       <w:color w:val="0F4761" w:themeColor="accent1" w:themeShade="BF"/>
     </w:rPr>
   </w:style>
-  <w:style w:type="paragraph" w:styleId="Kop6">
+  <w:style w:type="paragraph" w:styleId="Heading6">
     <w:name w:val="heading 6"/>
-    <w:basedOn w:val="Standaard"/>
-    <w:next w:val="Standaard"/>
-    <w:link w:val="Kop6Char"/>
+    <w:basedOn w:val="Normal"/>
+    <w:next w:val="Normal"/>
+    <w:link w:val="Heading6Char"/>
     <w:uiPriority w:val="9"/>
     <w:semiHidden/>
     <w:unhideWhenUsed/>
@@ -2055,11 +2911,11 @@
       <w:color w:val="595959" w:themeColor="text1" w:themeTint="A6"/>
     </w:rPr>
   </w:style>
-  <w:style w:type="paragraph" w:styleId="Kop7">
+  <w:style w:type="paragraph" w:styleId="Heading7">
     <w:name w:val="heading 7"/>
-    <w:basedOn w:val="Standaard"/>
-    <w:next w:val="Standaard"/>
-    <w:link w:val="Kop7Char"/>
+    <w:basedOn w:val="Normal"/>
+    <w:next w:val="Normal"/>
+    <w:link w:val="Heading7Char"/>
     <w:uiPriority w:val="9"/>
     <w:semiHidden/>
     <w:unhideWhenUsed/>
@@ -2076,11 +2932,11 @@
       <w:color w:val="595959" w:themeColor="text1" w:themeTint="A6"/>
     </w:rPr>
   </w:style>
-  <w:style w:type="paragraph" w:styleId="Kop8">
+  <w:style w:type="paragraph" w:styleId="Heading8">
     <w:name w:val="heading 8"/>
-    <w:basedOn w:val="Standaard"/>
-    <w:next w:val="Standaard"/>
-    <w:link w:val="Kop8Char"/>
+    <w:basedOn w:val="Normal"/>
+    <w:next w:val="Normal"/>
+    <w:link w:val="Heading8Char"/>
     <w:uiPriority w:val="9"/>
     <w:semiHidden/>
     <w:unhideWhenUsed/>
@@ -2099,11 +2955,11 @@
       <w:color w:val="272727" w:themeColor="text1" w:themeTint="D8"/>
     </w:rPr>
   </w:style>
-  <w:style w:type="paragraph" w:styleId="Kop9">
+  <w:style w:type="paragraph" w:styleId="Heading9">
     <w:name w:val="heading 9"/>
-    <w:basedOn w:val="Standaard"/>
-    <w:next w:val="Standaard"/>
-    <w:link w:val="Kop9Char"/>
+    <w:basedOn w:val="Normal"/>
+    <w:next w:val="Normal"/>
+    <w:link w:val="Heading9Char"/>
     <w:uiPriority w:val="9"/>
     <w:semiHidden/>
     <w:unhideWhenUsed/>
@@ -2120,12 +2976,13 @@
       <w:color w:val="272727" w:themeColor="text1" w:themeTint="D8"/>
     </w:rPr>
   </w:style>
-  <w:style w:type="character" w:default="1" w:styleId="Standaardalinea-lettertype">
+  <w:style w:type="character" w:default="1" w:styleId="DefaultParagraphFont">
     <w:name w:val="Default Paragraph Font"/>
     <w:uiPriority w:val="1"/>
+    <w:semiHidden/>
     <w:unhideWhenUsed/>
   </w:style>
-  <w:style w:type="table" w:default="1" w:styleId="Standaardtabel">
+  <w:style w:type="table" w:default="1" w:styleId="TableNormal">
     <w:name w:val="Normal Table"/>
     <w:uiPriority w:val="99"/>
     <w:semiHidden/>
@@ -2140,16 +2997,16 @@
       </w:tblCellMar>
     </w:tblPr>
   </w:style>
-  <w:style w:type="numbering" w:default="1" w:styleId="Geenlijst">
+  <w:style w:type="numbering" w:default="1" w:styleId="NoList">
     <w:name w:val="No List"/>
     <w:uiPriority w:val="99"/>
     <w:semiHidden/>
     <w:unhideWhenUsed/>
   </w:style>
-  <w:style w:type="character" w:customStyle="1" w:styleId="Kop1Char">
-    <w:name w:val="Kop 1 Char"/>
-    <w:basedOn w:val="Standaardalinea-lettertype"/>
-    <w:link w:val="Kop1"/>
+  <w:style w:type="character" w:customStyle="1" w:styleId="Heading1Char">
+    <w:name w:val="Heading 1 Char"/>
+    <w:basedOn w:val="DefaultParagraphFont"/>
+    <w:link w:val="Heading1"/>
     <w:uiPriority w:val="9"/>
     <w:rsid w:val="002D2909"/>
     <w:rPr>
@@ -2159,10 +3016,10 @@
       <w:szCs w:val="40"/>
     </w:rPr>
   </w:style>
-  <w:style w:type="character" w:customStyle="1" w:styleId="Kop2Char">
-    <w:name w:val="Kop 2 Char"/>
-    <w:basedOn w:val="Standaardalinea-lettertype"/>
-    <w:link w:val="Kop2"/>
+  <w:style w:type="character" w:customStyle="1" w:styleId="Heading2Char">
+    <w:name w:val="Heading 2 Char"/>
+    <w:basedOn w:val="DefaultParagraphFont"/>
+    <w:link w:val="Heading2"/>
     <w:uiPriority w:val="9"/>
     <w:semiHidden/>
     <w:rsid w:val="002D2909"/>
@@ -2173,10 +3030,10 @@
       <w:szCs w:val="32"/>
     </w:rPr>
   </w:style>
-  <w:style w:type="character" w:customStyle="1" w:styleId="Kop3Char">
-    <w:name w:val="Kop 3 Char"/>
-    <w:basedOn w:val="Standaardalinea-lettertype"/>
-    <w:link w:val="Kop3"/>
+  <w:style w:type="character" w:customStyle="1" w:styleId="Heading3Char">
+    <w:name w:val="Heading 3 Char"/>
+    <w:basedOn w:val="DefaultParagraphFont"/>
+    <w:link w:val="Heading3"/>
     <w:uiPriority w:val="9"/>
     <w:semiHidden/>
     <w:rsid w:val="002D2909"/>
@@ -2187,10 +3044,10 @@
       <w:szCs w:val="28"/>
     </w:rPr>
   </w:style>
-  <w:style w:type="character" w:customStyle="1" w:styleId="Kop4Char">
-    <w:name w:val="Kop 4 Char"/>
-    <w:basedOn w:val="Standaardalinea-lettertype"/>
-    <w:link w:val="Kop4"/>
+  <w:style w:type="character" w:customStyle="1" w:styleId="Heading4Char">
+    <w:name w:val="Heading 4 Char"/>
+    <w:basedOn w:val="DefaultParagraphFont"/>
+    <w:link w:val="Heading4"/>
     <w:uiPriority w:val="9"/>
     <w:semiHidden/>
     <w:rsid w:val="002D2909"/>
@@ -2201,10 +3058,10 @@
       <w:color w:val="0F4761" w:themeColor="accent1" w:themeShade="BF"/>
     </w:rPr>
   </w:style>
-  <w:style w:type="character" w:customStyle="1" w:styleId="Kop5Char">
-    <w:name w:val="Kop 5 Char"/>
-    <w:basedOn w:val="Standaardalinea-lettertype"/>
-    <w:link w:val="Kop5"/>
+  <w:style w:type="character" w:customStyle="1" w:styleId="Heading5Char">
+    <w:name w:val="Heading 5 Char"/>
+    <w:basedOn w:val="DefaultParagraphFont"/>
+    <w:link w:val="Heading5"/>
     <w:uiPriority w:val="9"/>
     <w:semiHidden/>
     <w:rsid w:val="002D2909"/>
@@ -2213,10 +3070,10 @@
       <w:color w:val="0F4761" w:themeColor="accent1" w:themeShade="BF"/>
     </w:rPr>
   </w:style>
-  <w:style w:type="character" w:customStyle="1" w:styleId="Kop6Char">
-    <w:name w:val="Kop 6 Char"/>
-    <w:basedOn w:val="Standaardalinea-lettertype"/>
-    <w:link w:val="Kop6"/>
+  <w:style w:type="character" w:customStyle="1" w:styleId="Heading6Char">
+    <w:name w:val="Heading 6 Char"/>
+    <w:basedOn w:val="DefaultParagraphFont"/>
+    <w:link w:val="Heading6"/>
     <w:uiPriority w:val="9"/>
     <w:semiHidden/>
     <w:rsid w:val="002D2909"/>
@@ -2227,10 +3084,10 @@
       <w:color w:val="595959" w:themeColor="text1" w:themeTint="A6"/>
     </w:rPr>
   </w:style>
-  <w:style w:type="character" w:customStyle="1" w:styleId="Kop7Char">
-    <w:name w:val="Kop 7 Char"/>
-    <w:basedOn w:val="Standaardalinea-lettertype"/>
-    <w:link w:val="Kop7"/>
+  <w:style w:type="character" w:customStyle="1" w:styleId="Heading7Char">
+    <w:name w:val="Heading 7 Char"/>
+    <w:basedOn w:val="DefaultParagraphFont"/>
+    <w:link w:val="Heading7"/>
     <w:uiPriority w:val="9"/>
     <w:semiHidden/>
     <w:rsid w:val="002D2909"/>
@@ -2239,10 +3096,10 @@
       <w:color w:val="595959" w:themeColor="text1" w:themeTint="A6"/>
     </w:rPr>
   </w:style>
-  <w:style w:type="character" w:customStyle="1" w:styleId="Kop8Char">
-    <w:name w:val="Kop 8 Char"/>
-    <w:basedOn w:val="Standaardalinea-lettertype"/>
-    <w:link w:val="Kop8"/>
+  <w:style w:type="character" w:customStyle="1" w:styleId="Heading8Char">
+    <w:name w:val="Heading 8 Char"/>
+    <w:basedOn w:val="DefaultParagraphFont"/>
+    <w:link w:val="Heading8"/>
     <w:uiPriority w:val="9"/>
     <w:semiHidden/>
     <w:rsid w:val="002D2909"/>
@@ -2253,10 +3110,10 @@
       <w:color w:val="272727" w:themeColor="text1" w:themeTint="D8"/>
     </w:rPr>
   </w:style>
-  <w:style w:type="character" w:customStyle="1" w:styleId="Kop9Char">
-    <w:name w:val="Kop 9 Char"/>
-    <w:basedOn w:val="Standaardalinea-lettertype"/>
-    <w:link w:val="Kop9"/>
+  <w:style w:type="character" w:customStyle="1" w:styleId="Heading9Char">
+    <w:name w:val="Heading 9 Char"/>
+    <w:basedOn w:val="DefaultParagraphFont"/>
+    <w:link w:val="Heading9"/>
     <w:uiPriority w:val="9"/>
     <w:semiHidden/>
     <w:rsid w:val="002D2909"/>
@@ -2265,11 +3122,11 @@
       <w:color w:val="272727" w:themeColor="text1" w:themeTint="D8"/>
     </w:rPr>
   </w:style>
-  <w:style w:type="paragraph" w:styleId="Titel">
+  <w:style w:type="paragraph" w:styleId="Title">
     <w:name w:val="Title"/>
-    <w:basedOn w:val="Standaard"/>
-    <w:next w:val="Standaard"/>
-    <w:link w:val="TitelChar"/>
+    <w:basedOn w:val="Normal"/>
+    <w:next w:val="Normal"/>
+    <w:link w:val="TitleChar"/>
     <w:uiPriority w:val="10"/>
     <w:qFormat/>
     <w:rsid w:val="002D2909"/>
@@ -2285,10 +3142,10 @@
       <w:szCs w:val="56"/>
     </w:rPr>
   </w:style>
-  <w:style w:type="character" w:customStyle="1" w:styleId="TitelChar">
-    <w:name w:val="Titel Char"/>
-    <w:basedOn w:val="Standaardalinea-lettertype"/>
-    <w:link w:val="Titel"/>
+  <w:style w:type="character" w:customStyle="1" w:styleId="TitleChar">
+    <w:name w:val="Title Char"/>
+    <w:basedOn w:val="DefaultParagraphFont"/>
+    <w:link w:val="Title"/>
     <w:uiPriority w:val="10"/>
     <w:rsid w:val="002D2909"/>
     <w:rPr>
@@ -2299,11 +3156,11 @@
       <w:szCs w:val="56"/>
     </w:rPr>
   </w:style>
-  <w:style w:type="paragraph" w:styleId="Ondertitel">
+  <w:style w:type="paragraph" w:styleId="Subtitle">
     <w:name w:val="Subtitle"/>
-    <w:basedOn w:val="Standaard"/>
-    <w:next w:val="Standaard"/>
-    <w:link w:val="OndertitelChar"/>
+    <w:basedOn w:val="Normal"/>
+    <w:next w:val="Normal"/>
+    <w:link w:val="SubtitleChar"/>
     <w:uiPriority w:val="11"/>
     <w:qFormat/>
     <w:rsid w:val="002D2909"/>
@@ -2320,10 +3177,10 @@
       <w:szCs w:val="28"/>
     </w:rPr>
   </w:style>
-  <w:style w:type="character" w:customStyle="1" w:styleId="OndertitelChar">
-    <w:name w:val="Ondertitel Char"/>
-    <w:basedOn w:val="Standaardalinea-lettertype"/>
-    <w:link w:val="Ondertitel"/>
+  <w:style w:type="character" w:customStyle="1" w:styleId="SubtitleChar">
+    <w:name w:val="Subtitle Char"/>
+    <w:basedOn w:val="DefaultParagraphFont"/>
+    <w:link w:val="Subtitle"/>
     <w:uiPriority w:val="11"/>
     <w:rsid w:val="002D2909"/>
     <w:rPr>
@@ -2334,11 +3191,11 @@
       <w:szCs w:val="28"/>
     </w:rPr>
   </w:style>
-  <w:style w:type="paragraph" w:styleId="Citaat">
+  <w:style w:type="paragraph" w:styleId="Quote">
     <w:name w:val="Quote"/>
-    <w:basedOn w:val="Standaard"/>
-    <w:next w:val="Standaard"/>
-    <w:link w:val="CitaatChar"/>
+    <w:basedOn w:val="Normal"/>
+    <w:next w:val="Normal"/>
+    <w:link w:val="QuoteChar"/>
     <w:uiPriority w:val="29"/>
     <w:qFormat/>
     <w:rsid w:val="002D2909"/>
@@ -2352,10 +3209,10 @@
       <w:color w:val="404040" w:themeColor="text1" w:themeTint="BF"/>
     </w:rPr>
   </w:style>
-  <w:style w:type="character" w:customStyle="1" w:styleId="CitaatChar">
-    <w:name w:val="Citaat Char"/>
-    <w:basedOn w:val="Standaardalinea-lettertype"/>
-    <w:link w:val="Citaat"/>
+  <w:style w:type="character" w:customStyle="1" w:styleId="QuoteChar">
+    <w:name w:val="Quote Char"/>
+    <w:basedOn w:val="DefaultParagraphFont"/>
+    <w:link w:val="Quote"/>
     <w:uiPriority w:val="29"/>
     <w:rsid w:val="002D2909"/>
     <w:rPr>
@@ -2364,9 +3221,9 @@
       <w:color w:val="404040" w:themeColor="text1" w:themeTint="BF"/>
     </w:rPr>
   </w:style>
-  <w:style w:type="paragraph" w:styleId="Lijstalinea">
+  <w:style w:type="paragraph" w:styleId="ListParagraph">
     <w:name w:val="List Paragraph"/>
-    <w:basedOn w:val="Standaard"/>
+    <w:basedOn w:val="Normal"/>
     <w:uiPriority w:val="34"/>
     <w:qFormat/>
     <w:rsid w:val="002D2909"/>
@@ -2375,9 +3232,9 @@
       <w:contextualSpacing/>
     </w:pPr>
   </w:style>
-  <w:style w:type="character" w:styleId="Intensievebenadrukking">
+  <w:style w:type="character" w:styleId="IntenseEmphasis">
     <w:name w:val="Intense Emphasis"/>
-    <w:basedOn w:val="Standaardalinea-lettertype"/>
+    <w:basedOn w:val="DefaultParagraphFont"/>
     <w:uiPriority w:val="21"/>
     <w:qFormat/>
     <w:rsid w:val="002D2909"/>
@@ -2387,11 +3244,11 @@
       <w:color w:val="0F4761" w:themeColor="accent1" w:themeShade="BF"/>
     </w:rPr>
   </w:style>
-  <w:style w:type="paragraph" w:styleId="Duidelijkcitaat">
+  <w:style w:type="paragraph" w:styleId="IntenseQuote">
     <w:name w:val="Intense Quote"/>
-    <w:basedOn w:val="Standaard"/>
-    <w:next w:val="Standaard"/>
-    <w:link w:val="DuidelijkcitaatChar"/>
+    <w:basedOn w:val="Normal"/>
+    <w:next w:val="Normal"/>
+    <w:link w:val="IntenseQuoteChar"/>
     <w:uiPriority w:val="30"/>
     <w:qFormat/>
     <w:rsid w:val="002D2909"/>
@@ -2410,10 +3267,10 @@
       <w:color w:val="0F4761" w:themeColor="accent1" w:themeShade="BF"/>
     </w:rPr>
   </w:style>
-  <w:style w:type="character" w:customStyle="1" w:styleId="DuidelijkcitaatChar">
-    <w:name w:val="Duidelijk citaat Char"/>
-    <w:basedOn w:val="Standaardalinea-lettertype"/>
-    <w:link w:val="Duidelijkcitaat"/>
+  <w:style w:type="character" w:customStyle="1" w:styleId="IntenseQuoteChar">
+    <w:name w:val="Intense Quote Char"/>
+    <w:basedOn w:val="DefaultParagraphFont"/>
+    <w:link w:val="IntenseQuote"/>
     <w:uiPriority w:val="30"/>
     <w:rsid w:val="002D2909"/>
     <w:rPr>
@@ -2422,9 +3279,9 @@
       <w:color w:val="0F4761" w:themeColor="accent1" w:themeShade="BF"/>
     </w:rPr>
   </w:style>
-  <w:style w:type="character" w:styleId="Intensieveverwijzing">
+  <w:style w:type="character" w:styleId="IntenseReference">
     <w:name w:val="Intense Reference"/>
-    <w:basedOn w:val="Standaardalinea-lettertype"/>
+    <w:basedOn w:val="DefaultParagraphFont"/>
     <w:uiPriority w:val="32"/>
     <w:qFormat/>
     <w:rsid w:val="002D2909"/>
@@ -2436,10 +3293,10 @@
       <w:spacing w:val="5"/>
     </w:rPr>
   </w:style>
-  <w:style w:type="paragraph" w:styleId="Koptekst">
+  <w:style w:type="paragraph" w:styleId="Header">
     <w:name w:val="header"/>
-    <w:basedOn w:val="Standaard"/>
-    <w:link w:val="KoptekstChar"/>
+    <w:basedOn w:val="Normal"/>
+    <w:link w:val="HeaderChar"/>
     <w:uiPriority w:val="99"/>
     <w:unhideWhenUsed/>
     <w:rsid w:val="00771CE6"/>
@@ -2451,17 +3308,17 @@
       <w:spacing w:after="0" w:line="240" w:lineRule="auto"/>
     </w:pPr>
   </w:style>
-  <w:style w:type="character" w:customStyle="1" w:styleId="KoptekstChar">
-    <w:name w:val="Koptekst Char"/>
-    <w:basedOn w:val="Standaardalinea-lettertype"/>
-    <w:link w:val="Koptekst"/>
+  <w:style w:type="character" w:customStyle="1" w:styleId="HeaderChar">
+    <w:name w:val="Header Char"/>
+    <w:basedOn w:val="DefaultParagraphFont"/>
+    <w:link w:val="Header"/>
     <w:uiPriority w:val="99"/>
     <w:rsid w:val="00771CE6"/>
   </w:style>
-  <w:style w:type="paragraph" w:styleId="Voettekst">
+  <w:style w:type="paragraph" w:styleId="Footer">
     <w:name w:val="footer"/>
-    <w:basedOn w:val="Standaard"/>
-    <w:link w:val="VoettekstChar"/>
+    <w:basedOn w:val="Normal"/>
+    <w:link w:val="FooterChar"/>
     <w:uiPriority w:val="99"/>
     <w:unhideWhenUsed/>
     <w:rsid w:val="00771CE6"/>
@@ -2473,17 +3330,17 @@
       <w:spacing w:after="0" w:line="240" w:lineRule="auto"/>
     </w:pPr>
   </w:style>
-  <w:style w:type="character" w:customStyle="1" w:styleId="VoettekstChar">
-    <w:name w:val="Voettekst Char"/>
-    <w:basedOn w:val="Standaardalinea-lettertype"/>
-    <w:link w:val="Voettekst"/>
+  <w:style w:type="character" w:customStyle="1" w:styleId="FooterChar">
+    <w:name w:val="Footer Char"/>
+    <w:basedOn w:val="DefaultParagraphFont"/>
+    <w:link w:val="Footer"/>
     <w:uiPriority w:val="99"/>
     <w:rsid w:val="00771CE6"/>
   </w:style>
-  <w:style w:type="paragraph" w:styleId="Bijschrift">
+  <w:style w:type="paragraph" w:styleId="Caption">
     <w:name w:val="caption"/>
-    <w:basedOn w:val="Standaard"/>
-    <w:next w:val="Standaard"/>
+    <w:basedOn w:val="Normal"/>
+    <w:next w:val="Normal"/>
     <w:uiPriority w:val="35"/>
     <w:unhideWhenUsed/>
     <w:qFormat/>
@@ -2498,6 +3355,28 @@
       <w:sz w:val="18"/>
       <w:szCs w:val="18"/>
     </w:rPr>
+  </w:style>
+  <w:style w:type="table" w:styleId="TableGrid">
+    <w:name w:val="Table Grid"/>
+    <w:basedOn w:val="TableNormal"/>
+    <w:uiPriority w:val="39"/>
+    <w:rsid w:val="003965D0"/>
+    <w:pPr>
+      <w:spacing w:after="0" w:line="240" w:lineRule="auto"/>
+    </w:pPr>
+    <w:rPr>
+      <w:lang w:val="sv-SE"/>
+    </w:rPr>
+    <w:tblPr>
+      <w:tblBorders>
+        <w:top w:val="single" w:sz="4" w:space="0" w:color="auto"/>
+        <w:left w:val="single" w:sz="4" w:space="0" w:color="auto"/>
+        <w:bottom w:val="single" w:sz="4" w:space="0" w:color="auto"/>
+        <w:right w:val="single" w:sz="4" w:space="0" w:color="auto"/>
+        <w:insideH w:val="single" w:sz="4" w:space="0" w:color="auto"/>
+        <w:insideV w:val="single" w:sz="4" w:space="0" w:color="auto"/>
+      </w:tblBorders>
+    </w:tblPr>
   </w:style>
 </w:styles>
 </file>

</xml_diff>

<commit_message>
Added analysis of results of Dueling DQN
</commit_message>
<xml_diff>
--- a/Dueling.docx
+++ b/Dueling.docx
@@ -161,7 +161,21 @@
         <w:rPr>
           <w:lang w:val="en-US"/>
         </w:rPr>
-        <w:t xml:space="preserve">(A(s,a)) </w:t>
+        <w:t>(A(</w:t>
+      </w:r>
+      <w:proofErr w:type="spellStart"/>
+      <w:r>
+        <w:rPr>
+          <w:lang w:val="en-US"/>
+        </w:rPr>
+        <w:t>s,a</w:t>
+      </w:r>
+      <w:proofErr w:type="spellEnd"/>
+      <w:r>
+        <w:rPr>
+          <w:lang w:val="en-US"/>
+        </w:rPr>
+        <w:t xml:space="preserve">)) </w:t>
       </w:r>
       <w:r>
         <w:rPr>
@@ -185,7 +199,35 @@
         <w:rPr>
           <w:lang w:val="en-US"/>
         </w:rPr>
-        <w:t xml:space="preserve"> This advantage function is designed of the V and Q value based on the following formula: A(s,a) = Q(s,a) – V(s) and can be seen as the </w:t>
+        <w:t xml:space="preserve"> This advantage function is designed of the V and Q value based on the following formula: A(</w:t>
+      </w:r>
+      <w:proofErr w:type="spellStart"/>
+      <w:r>
+        <w:rPr>
+          <w:lang w:val="en-US"/>
+        </w:rPr>
+        <w:t>s,a</w:t>
+      </w:r>
+      <w:proofErr w:type="spellEnd"/>
+      <w:r>
+        <w:rPr>
+          <w:lang w:val="en-US"/>
+        </w:rPr>
+        <w:t>) = Q(</w:t>
+      </w:r>
+      <w:proofErr w:type="spellStart"/>
+      <w:r>
+        <w:rPr>
+          <w:lang w:val="en-US"/>
+        </w:rPr>
+        <w:t>s,a</w:t>
+      </w:r>
+      <w:proofErr w:type="spellEnd"/>
+      <w:r>
+        <w:rPr>
+          <w:lang w:val="en-US"/>
+        </w:rPr>
+        <w:t xml:space="preserve">) – V(s) and can be seen as the </w:t>
       </w:r>
       <w:r>
         <w:rPr>
@@ -197,26 +239,248 @@
         <w:rPr>
           <w:lang w:val="en-US"/>
         </w:rPr>
-        <w:t xml:space="preserve">added value of taking a specific action in the determined state. This formula can be transformed to Q(s,a) = V(s) + A(s,a), so in the end both separate neural networks will be combined to get the Q(s,a) values. This returns a Q-values for every possible action (a) in the inputted state (s). </w:t>
-      </w:r>
-    </w:p>
-    <w:p>
-      <w:pPr>
-        <w:rPr>
-          <w:lang w:val="en-US"/>
-        </w:rPr>
-      </w:pPr>
-      <w:r>
-        <w:rPr>
-          <w:lang w:val="en-US"/>
-        </w:rPr>
-        <w:t xml:space="preserve">The authors of the article mention, however, that if the output estimator Q(s,a) is correct, this does no mean that the same holds for the V(s) and A(s,a). There are more (incorrect) combinations of these last two that can lead to a correct Q(s,a) value. We do know, however, that with a deterministic policy and the optimal action: Q(s,a) = V(s) indicating A(s,a) = 0. Therefore we have to control the algorithm to produce an A(s,a) of at maximum 0, the other values should be negative. </w:t>
-      </w:r>
-      <w:r>
-        <w:rPr>
-          <w:lang w:val="en-US"/>
-        </w:rPr>
-        <w:t>It does, however, make the optimization more stable to not subtract the maxaA(s,a) but the mean of the A(s,a) resulting in the following finale formula to extract the Q-value: Q(s,a) = V(s) + A(s,a) – mean(Q(s,a))</w:t>
+        <w:t>added value of taking a specific action in the determined state. This formula can be transformed to Q(</w:t>
+      </w:r>
+      <w:proofErr w:type="spellStart"/>
+      <w:r>
+        <w:rPr>
+          <w:lang w:val="en-US"/>
+        </w:rPr>
+        <w:t>s,a</w:t>
+      </w:r>
+      <w:proofErr w:type="spellEnd"/>
+      <w:r>
+        <w:rPr>
+          <w:lang w:val="en-US"/>
+        </w:rPr>
+        <w:t>) = V(s) + A(</w:t>
+      </w:r>
+      <w:proofErr w:type="spellStart"/>
+      <w:r>
+        <w:rPr>
+          <w:lang w:val="en-US"/>
+        </w:rPr>
+        <w:t>s,a</w:t>
+      </w:r>
+      <w:proofErr w:type="spellEnd"/>
+      <w:r>
+        <w:rPr>
+          <w:lang w:val="en-US"/>
+        </w:rPr>
+        <w:t>), so in the end both separate neural networks will be combined to get the Q(</w:t>
+      </w:r>
+      <w:proofErr w:type="spellStart"/>
+      <w:r>
+        <w:rPr>
+          <w:lang w:val="en-US"/>
+        </w:rPr>
+        <w:t>s,a</w:t>
+      </w:r>
+      <w:proofErr w:type="spellEnd"/>
+      <w:r>
+        <w:rPr>
+          <w:lang w:val="en-US"/>
+        </w:rPr>
+        <w:t xml:space="preserve">) values. This returns a Q-values for every possible action (a) in the inputted state (s). </w:t>
+      </w:r>
+    </w:p>
+    <w:p>
+      <w:pPr>
+        <w:rPr>
+          <w:lang w:val="en-US"/>
+        </w:rPr>
+      </w:pPr>
+      <w:r>
+        <w:rPr>
+          <w:lang w:val="en-US"/>
+        </w:rPr>
+        <w:t>The authors of the article mention, however, that if the output estimator Q(</w:t>
+      </w:r>
+      <w:proofErr w:type="spellStart"/>
+      <w:r>
+        <w:rPr>
+          <w:lang w:val="en-US"/>
+        </w:rPr>
+        <w:t>s,a</w:t>
+      </w:r>
+      <w:proofErr w:type="spellEnd"/>
+      <w:r>
+        <w:rPr>
+          <w:lang w:val="en-US"/>
+        </w:rPr>
+        <w:t>) is correct, this does no</w:t>
+      </w:r>
+      <w:r>
+        <w:rPr>
+          <w:lang w:val="en-US"/>
+        </w:rPr>
+        <w:t>t</w:t>
+      </w:r>
+      <w:r>
+        <w:rPr>
+          <w:lang w:val="en-US"/>
+        </w:rPr>
+        <w:t xml:space="preserve"> mean that the same holds for the V(s) and A(</w:t>
+      </w:r>
+      <w:proofErr w:type="spellStart"/>
+      <w:r>
+        <w:rPr>
+          <w:lang w:val="en-US"/>
+        </w:rPr>
+        <w:t>s,a</w:t>
+      </w:r>
+      <w:proofErr w:type="spellEnd"/>
+      <w:r>
+        <w:rPr>
+          <w:lang w:val="en-US"/>
+        </w:rPr>
+        <w:t>). There are more (incorrect) combinations of these last two that can lead to a correct Q(</w:t>
+      </w:r>
+      <w:proofErr w:type="spellStart"/>
+      <w:r>
+        <w:rPr>
+          <w:lang w:val="en-US"/>
+        </w:rPr>
+        <w:t>s,a</w:t>
+      </w:r>
+      <w:proofErr w:type="spellEnd"/>
+      <w:r>
+        <w:rPr>
+          <w:lang w:val="en-US"/>
+        </w:rPr>
+        <w:t>) value. We do know, however, that with a deterministic policy and the optimal action: Q(</w:t>
+      </w:r>
+      <w:proofErr w:type="spellStart"/>
+      <w:r>
+        <w:rPr>
+          <w:lang w:val="en-US"/>
+        </w:rPr>
+        <w:t>s,a</w:t>
+      </w:r>
+      <w:proofErr w:type="spellEnd"/>
+      <w:r>
+        <w:rPr>
+          <w:lang w:val="en-US"/>
+        </w:rPr>
+        <w:t>) = V(s) indicating A(</w:t>
+      </w:r>
+      <w:proofErr w:type="spellStart"/>
+      <w:r>
+        <w:rPr>
+          <w:lang w:val="en-US"/>
+        </w:rPr>
+        <w:t>s,a</w:t>
+      </w:r>
+      <w:proofErr w:type="spellEnd"/>
+      <w:r>
+        <w:rPr>
+          <w:lang w:val="en-US"/>
+        </w:rPr>
+        <w:t>) = 0. Therefore we have to control the algorithm to produce an A(</w:t>
+      </w:r>
+      <w:proofErr w:type="spellStart"/>
+      <w:r>
+        <w:rPr>
+          <w:lang w:val="en-US"/>
+        </w:rPr>
+        <w:t>s,a</w:t>
+      </w:r>
+      <w:proofErr w:type="spellEnd"/>
+      <w:r>
+        <w:rPr>
+          <w:lang w:val="en-US"/>
+        </w:rPr>
+        <w:t xml:space="preserve">) of at maximum 0, the other values should be negative. </w:t>
+      </w:r>
+      <w:r>
+        <w:rPr>
+          <w:lang w:val="en-US"/>
+        </w:rPr>
+        <w:t xml:space="preserve">It does, however, make the optimization more stable to not subtract the </w:t>
+      </w:r>
+      <w:proofErr w:type="spellStart"/>
+      <w:r>
+        <w:rPr>
+          <w:lang w:val="en-US"/>
+        </w:rPr>
+        <w:t>maxaA</w:t>
+      </w:r>
+      <w:proofErr w:type="spellEnd"/>
+      <w:r>
+        <w:rPr>
+          <w:lang w:val="en-US"/>
+        </w:rPr>
+        <w:t>(</w:t>
+      </w:r>
+      <w:proofErr w:type="spellStart"/>
+      <w:r>
+        <w:rPr>
+          <w:lang w:val="en-US"/>
+        </w:rPr>
+        <w:t>s,a</w:t>
+      </w:r>
+      <w:proofErr w:type="spellEnd"/>
+      <w:r>
+        <w:rPr>
+          <w:lang w:val="en-US"/>
+        </w:rPr>
+        <w:t>) but the mean of the A(</w:t>
+      </w:r>
+      <w:proofErr w:type="spellStart"/>
+      <w:r>
+        <w:rPr>
+          <w:lang w:val="en-US"/>
+        </w:rPr>
+        <w:t>s,a</w:t>
+      </w:r>
+      <w:proofErr w:type="spellEnd"/>
+      <w:r>
+        <w:rPr>
+          <w:lang w:val="en-US"/>
+        </w:rPr>
+        <w:t>) resulting in the following finale formula to extract the Q-value: Q(</w:t>
+      </w:r>
+      <w:proofErr w:type="spellStart"/>
+      <w:r>
+        <w:rPr>
+          <w:lang w:val="en-US"/>
+        </w:rPr>
+        <w:t>s,a</w:t>
+      </w:r>
+      <w:proofErr w:type="spellEnd"/>
+      <w:r>
+        <w:rPr>
+          <w:lang w:val="en-US"/>
+        </w:rPr>
+        <w:t>) = V(s) + A(</w:t>
+      </w:r>
+      <w:proofErr w:type="spellStart"/>
+      <w:r>
+        <w:rPr>
+          <w:lang w:val="en-US"/>
+        </w:rPr>
+        <w:t>s,a</w:t>
+      </w:r>
+      <w:proofErr w:type="spellEnd"/>
+      <w:r>
+        <w:rPr>
+          <w:lang w:val="en-US"/>
+        </w:rPr>
+        <w:t>) – mean(Q(</w:t>
+      </w:r>
+      <w:proofErr w:type="spellStart"/>
+      <w:r>
+        <w:rPr>
+          <w:lang w:val="en-US"/>
+        </w:rPr>
+        <w:t>s,a</w:t>
+      </w:r>
+      <w:proofErr w:type="spellEnd"/>
+      <w:r>
+        <w:rPr>
+          <w:lang w:val="en-US"/>
+        </w:rPr>
+        <w:t>))</w:t>
       </w:r>
     </w:p>
     <w:p>
@@ -508,7 +772,21 @@
         <w:rPr>
           <w:lang w:val="en-US"/>
         </w:rPr>
-        <w:t>values. Both get the input from the first convolutional layer and both use the ReLU to make it non-linear. The output of the v-value part of the network is a single V-value and the output of the adv-value part is a different value for each possible action in that state.</w:t>
+        <w:t xml:space="preserve">values. Both get the input from the first convolutional layer and both use the </w:t>
+      </w:r>
+      <w:proofErr w:type="spellStart"/>
+      <w:r>
+        <w:rPr>
+          <w:lang w:val="en-US"/>
+        </w:rPr>
+        <w:t>ReLU</w:t>
+      </w:r>
+      <w:proofErr w:type="spellEnd"/>
+      <w:r>
+        <w:rPr>
+          <w:lang w:val="en-US"/>
+        </w:rPr>
+        <w:t xml:space="preserve"> to make it non-linear. The output of the v-value part of the network is a single V-value and the output of the adv-value part is a different value for each possible action in that state.</w:t>
       </w:r>
     </w:p>
     <w:p>
@@ -576,7 +854,10 @@
                               </w:rPr>
                             </w:pPr>
                             <w:r>
-                              <w:t>Figure 3</w:t>
+                              <w:t xml:space="preserve">Figure </w:t>
+                            </w:r>
+                            <w:r>
+                              <w:t>3</w:t>
                             </w:r>
                           </w:p>
                         </w:txbxContent>
@@ -753,7 +1034,10 @@
                               </w:rPr>
                             </w:pPr>
                             <w:r>
-                              <w:t>Figure 2</w:t>
+                              <w:t xml:space="preserve">Figure </w:t>
+                            </w:r>
+                            <w:r>
+                              <w:t>2</w:t>
                             </w:r>
                           </w:p>
                         </w:txbxContent>
@@ -952,7 +1236,10 @@
                               </w:rPr>
                             </w:pPr>
                             <w:r>
-                              <w:t>Figure 4</w:t>
+                              <w:t xml:space="preserve">Figure </w:t>
+                            </w:r>
+                            <w:r>
+                              <w:t>4</w:t>
                             </w:r>
                           </w:p>
                         </w:txbxContent>
@@ -1001,7 +1288,7 @@
           <w:lang w:val="en-US"/>
         </w:rPr>
         <w:drawing>
-          <wp:anchor distT="0" distB="0" distL="114300" distR="114300" simplePos="0" relativeHeight="251660288" behindDoc="1" locked="0" layoutInCell="1" allowOverlap="1" wp14:anchorId="2EBEED8A" wp14:editId="76AFB52C">
+          <wp:anchor distT="0" distB="0" distL="114300" distR="114300" simplePos="0" relativeHeight="251660288" behindDoc="1" locked="0" layoutInCell="1" allowOverlap="1" wp14:anchorId="2EBEED8A" wp14:editId="74197D17">
             <wp:simplePos x="0" y="0"/>
             <wp:positionH relativeFrom="margin">
               <wp:align>right</wp:align>
@@ -1153,7 +1440,10 @@
                               </w:rPr>
                             </w:pPr>
                             <w:r>
-                              <w:t>Figure 5</w:t>
+                              <w:t xml:space="preserve">Figure </w:t>
+                            </w:r>
+                            <w:r>
+                              <w:t>5</w:t>
                             </w:r>
                           </w:p>
                         </w:txbxContent>
@@ -1494,6 +1784,7 @@
                 <w:bCs/>
               </w:rPr>
             </w:pPr>
+            <w:proofErr w:type="spellStart"/>
             <w:r>
               <w:rPr>
                 <w:b/>
@@ -1501,6 +1792,7 @@
               </w:rPr>
               <w:t>Method</w:t>
             </w:r>
+            <w:proofErr w:type="spellEnd"/>
           </w:p>
         </w:tc>
         <w:tc>
@@ -1520,8 +1812,17 @@
                 <w:b/>
                 <w:bCs/>
               </w:rPr>
-              <w:t>No. Times converged</w:t>
+              <w:t xml:space="preserve">No. Times </w:t>
             </w:r>
+            <w:proofErr w:type="spellStart"/>
+            <w:r>
+              <w:rPr>
+                <w:b/>
+                <w:bCs/>
+              </w:rPr>
+              <w:t>converged</w:t>
+            </w:r>
+            <w:proofErr w:type="spellEnd"/>
           </w:p>
         </w:tc>
         <w:tc>
@@ -1646,13 +1947,47 @@
                 <w:bCs/>
               </w:rPr>
             </w:pPr>
+            <w:proofErr w:type="spellStart"/>
             <w:r>
               <w:rPr>
                 <w:b/>
                 <w:bCs/>
               </w:rPr>
-              <w:t>Return per episode - Mean</w:t>
+              <w:t>Return</w:t>
             </w:r>
+            <w:proofErr w:type="spellEnd"/>
+            <w:r>
+              <w:rPr>
+                <w:b/>
+                <w:bCs/>
+              </w:rPr>
+              <w:t xml:space="preserve"> per </w:t>
+            </w:r>
+            <w:proofErr w:type="spellStart"/>
+            <w:r>
+              <w:rPr>
+                <w:b/>
+                <w:bCs/>
+              </w:rPr>
+              <w:t>episode</w:t>
+            </w:r>
+            <w:proofErr w:type="spellEnd"/>
+            <w:r>
+              <w:rPr>
+                <w:b/>
+                <w:bCs/>
+              </w:rPr>
+              <w:t xml:space="preserve"> - </w:t>
+            </w:r>
+            <w:proofErr w:type="spellStart"/>
+            <w:r>
+              <w:rPr>
+                <w:b/>
+                <w:bCs/>
+              </w:rPr>
+              <w:t>Mean</w:t>
+            </w:r>
+            <w:proofErr w:type="spellEnd"/>
           </w:p>
         </w:tc>
         <w:tc>
@@ -2168,6 +2503,308 @@
           <w:lang w:val="en-US"/>
         </w:rPr>
       </w:pPr>
+    </w:p>
+    <w:p>
+      <w:pPr>
+        <w:rPr>
+          <w:b/>
+          <w:bCs/>
+          <w:lang w:val="en-US"/>
+        </w:rPr>
+      </w:pPr>
+      <w:r>
+        <w:rPr>
+          <w:noProof/>
+        </w:rPr>
+        <w:lastRenderedPageBreak/>
+        <w:drawing>
+          <wp:inline distT="0" distB="0" distL="0" distR="0" wp14:anchorId="0AC10797" wp14:editId="71073265">
+            <wp:extent cx="4345902" cy="3676650"/>
+            <wp:effectExtent l="0" t="0" r="0" b="0"/>
+            <wp:docPr id="1251523457" name="Picture 1"/>
+            <wp:cNvGraphicFramePr>
+              <a:graphicFrameLocks xmlns:a="http://schemas.openxmlformats.org/drawingml/2006/main" noChangeAspect="1"/>
+            </wp:cNvGraphicFramePr>
+            <a:graphic xmlns:a="http://schemas.openxmlformats.org/drawingml/2006/main">
+              <a:graphicData uri="http://schemas.openxmlformats.org/drawingml/2006/picture">
+                <pic:pic xmlns:pic="http://schemas.openxmlformats.org/drawingml/2006/picture">
+                  <pic:nvPicPr>
+                    <pic:cNvPr id="1251523457" name=""/>
+                    <pic:cNvPicPr/>
+                  </pic:nvPicPr>
+                  <pic:blipFill>
+                    <a:blip r:embed="rId12"/>
+                    <a:stretch>
+                      <a:fillRect/>
+                    </a:stretch>
+                  </pic:blipFill>
+                  <pic:spPr>
+                    <a:xfrm>
+                      <a:off x="0" y="0"/>
+                      <a:ext cx="4349327" cy="3679548"/>
+                    </a:xfrm>
+                    <a:prstGeom prst="rect">
+                      <a:avLst/>
+                    </a:prstGeom>
+                  </pic:spPr>
+                </pic:pic>
+              </a:graphicData>
+            </a:graphic>
+          </wp:inline>
+        </w:drawing>
+      </w:r>
+    </w:p>
+    <w:p>
+      <w:pPr>
+        <w:rPr>
+          <w:lang w:val="en-GB"/>
+        </w:rPr>
+      </w:pPr>
+      <w:r>
+        <w:rPr>
+          <w:b/>
+          <w:bCs/>
+          <w:lang w:val="en-GB"/>
+        </w:rPr>
+        <w:t xml:space="preserve">Figure 1. </w:t>
+      </w:r>
+      <w:r>
+        <w:rPr>
+          <w:lang w:val="en-GB"/>
+        </w:rPr>
+        <w:t>The graph shows an example of the rewards over time for a given training round. This particular example was generated when training the</w:t>
+      </w:r>
+      <w:r>
+        <w:rPr>
+          <w:lang w:val="en-GB"/>
+        </w:rPr>
+        <w:t xml:space="preserve"> Base</w:t>
+      </w:r>
+      <w:r>
+        <w:rPr>
+          <w:lang w:val="en-GB"/>
+        </w:rPr>
+        <w:t xml:space="preserve"> DQN. It shows the average reward of the last 10 episodes, plotted over time, for the duration of that training round.</w:t>
+      </w:r>
+    </w:p>
+    <w:p>
+      <w:pPr>
+        <w:rPr>
+          <w:lang w:val="en-GB"/>
+        </w:rPr>
+      </w:pPr>
+      <w:r>
+        <w:rPr>
+          <w:noProof/>
+        </w:rPr>
+        <w:drawing>
+          <wp:inline distT="0" distB="0" distL="0" distR="0" wp14:anchorId="16D913B2" wp14:editId="7251EAA2">
+            <wp:extent cx="4342706" cy="3752850"/>
+            <wp:effectExtent l="0" t="0" r="1270" b="0"/>
+            <wp:docPr id="992865649" name="Picture 1"/>
+            <wp:cNvGraphicFramePr>
+              <a:graphicFrameLocks xmlns:a="http://schemas.openxmlformats.org/drawingml/2006/main" noChangeAspect="1"/>
+            </wp:cNvGraphicFramePr>
+            <a:graphic xmlns:a="http://schemas.openxmlformats.org/drawingml/2006/main">
+              <a:graphicData uri="http://schemas.openxmlformats.org/drawingml/2006/picture">
+                <pic:pic xmlns:pic="http://schemas.openxmlformats.org/drawingml/2006/picture">
+                  <pic:nvPicPr>
+                    <pic:cNvPr id="992865649" name=""/>
+                    <pic:cNvPicPr/>
+                  </pic:nvPicPr>
+                  <pic:blipFill>
+                    <a:blip r:embed="rId13"/>
+                    <a:stretch>
+                      <a:fillRect/>
+                    </a:stretch>
+                  </pic:blipFill>
+                  <pic:spPr>
+                    <a:xfrm>
+                      <a:off x="0" y="0"/>
+                      <a:ext cx="4350703" cy="3759761"/>
+                    </a:xfrm>
+                    <a:prstGeom prst="rect">
+                      <a:avLst/>
+                    </a:prstGeom>
+                  </pic:spPr>
+                </pic:pic>
+              </a:graphicData>
+            </a:graphic>
+          </wp:inline>
+        </w:drawing>
+      </w:r>
+    </w:p>
+    <w:p>
+      <w:pPr>
+        <w:rPr>
+          <w:lang w:val="en-US"/>
+        </w:rPr>
+      </w:pPr>
+      <w:r>
+        <w:rPr>
+          <w:b/>
+          <w:bCs/>
+          <w:lang w:val="en-US"/>
+        </w:rPr>
+        <w:t>Figure 2.</w:t>
+      </w:r>
+      <w:r>
+        <w:rPr>
+          <w:lang w:val="en-US"/>
+        </w:rPr>
+        <w:t xml:space="preserve"> The graph shows the rewards over time for a given training round, similar to figure 1, but for the Dueling DQN.</w:t>
+      </w:r>
+    </w:p>
+    <w:p>
+      <w:pPr>
+        <w:rPr>
+          <w:b/>
+          <w:bCs/>
+          <w:lang w:val="en-US"/>
+        </w:rPr>
+      </w:pPr>
+      <w:r>
+        <w:rPr>
+          <w:b/>
+          <w:bCs/>
+          <w:lang w:val="en-US"/>
+        </w:rPr>
+        <w:lastRenderedPageBreak/>
+        <w:t>Discussion</w:t>
+      </w:r>
+    </w:p>
+    <w:p>
+      <w:pPr>
+        <w:rPr>
+          <w:lang w:val="en-GB"/>
+        </w:rPr>
+      </w:pPr>
+      <w:r>
+        <w:rPr>
+          <w:lang w:val="en-GB"/>
+        </w:rPr>
+        <w:t xml:space="preserve">As mentioned in the first report about the Base-, Double-Q-, and n-step-DQN, </w:t>
+      </w:r>
+      <w:r>
+        <w:rPr>
+          <w:lang w:val="en-GB"/>
+        </w:rPr>
+        <w:t>the n-step DQN seems to converge faster, more effectively, and yield a more stable agent</w:t>
+      </w:r>
+      <w:r>
+        <w:rPr>
+          <w:lang w:val="en-GB"/>
+        </w:rPr>
+        <w:t xml:space="preserve"> out of the three DQNs</w:t>
+      </w:r>
+      <w:r>
+        <w:rPr>
+          <w:lang w:val="en-GB"/>
+        </w:rPr>
+        <w:t>. However, due to lack of data, these conclusions are uncertain. More, and possibly longer, training rounds would have to be performed before more certain conclusions can be drawn.</w:t>
+      </w:r>
+    </w:p>
+    <w:p>
+      <w:pPr>
+        <w:rPr>
+          <w:lang w:val="en-GB"/>
+        </w:rPr>
+      </w:pPr>
+      <w:r>
+        <w:rPr>
+          <w:lang w:val="en-GB"/>
+        </w:rPr>
+        <w:t xml:space="preserve">The same can be said for the Dueling DQN, i.e. more, and possibly longer training rounds would have to be performed to draw any certain conclusions. However, it is the only model so far to not fulfil the convergence criterium even once out of the 10 training rounds, and it has a significantly lower mean return per episode, as can be seen in table 1. Also, as can be seen </w:t>
+      </w:r>
+      <w:r>
+        <w:rPr>
+          <w:lang w:val="en-GB"/>
+        </w:rPr>
+        <w:t>in both table 1 and when comparing figures 1 and 2, the variance of the return per episode is significantly higher for the Dueling DQN.</w:t>
+      </w:r>
+    </w:p>
+    <w:p>
+      <w:pPr>
+        <w:rPr>
+          <w:lang w:val="en-GB"/>
+        </w:rPr>
+      </w:pPr>
+      <w:r>
+        <w:rPr>
+          <w:lang w:val="en-GB"/>
+        </w:rPr>
+        <w:t>This indicates that the Dueling DQN is less stable and effective on the Cart Pole environment compared to the Base DQN (as well as the other two DQNs). This could possibly be due to the Dueling DQN being overly complex for this relatively simple environment. In the Cart Pole environment, each state apart from the terminal states are relatively equal, meaning that the agent is trained with more emphasis on the differences between different actions. This could make</w:t>
+      </w:r>
+      <w:r>
+        <w:rPr>
+          <w:lang w:val="en-GB"/>
+        </w:rPr>
+        <w:t xml:space="preserve"> the model overly reliant on the advantage function A(s, a), and thus more sensitive to noise compared to just relying on the Q-value (i.e. the combination of V(s) and A(</w:t>
+      </w:r>
+      <w:proofErr w:type="spellStart"/>
+      <w:r>
+        <w:rPr>
+          <w:lang w:val="en-GB"/>
+        </w:rPr>
+        <w:t>s,a</w:t>
+      </w:r>
+      <w:proofErr w:type="spellEnd"/>
+      <w:r>
+        <w:rPr>
+          <w:lang w:val="en-GB"/>
+        </w:rPr>
+        <w:t>)).</w:t>
+      </w:r>
+    </w:p>
+    <w:p>
+      <w:pPr>
+        <w:rPr>
+          <w:lang w:val="en-GB"/>
+        </w:rPr>
+      </w:pPr>
+    </w:p>
+    <w:p>
+      <w:pPr>
+        <w:rPr>
+          <w:b/>
+          <w:bCs/>
+          <w:lang w:val="en-GB"/>
+        </w:rPr>
+      </w:pPr>
+      <w:r>
+        <w:rPr>
+          <w:b/>
+          <w:bCs/>
+          <w:lang w:val="en-GB"/>
+        </w:rPr>
+        <w:t>Conclusion</w:t>
+      </w:r>
+    </w:p>
+    <w:p>
+      <w:pPr>
+        <w:rPr>
+          <w:lang w:val="en-GB"/>
+        </w:rPr>
+      </w:pPr>
+      <w:r>
+        <w:rPr>
+          <w:lang w:val="en-GB"/>
+        </w:rPr>
+        <w:t>The Dueling DQN appears less stable and effective compared to the Base DQN (and the other two DQNs as well), which could be due to the Dueling DQN being too complex for the relatively simple Cart Pole environment. As stated in the previous report however, any conclusions are uncertain due to lack of data. Therefore more, and possibly longer, training rounds should be performed.</w:t>
+      </w:r>
+    </w:p>
+    <w:p>
+      <w:pPr>
+        <w:rPr>
+          <w:lang w:val="en-GB"/>
+        </w:rPr>
+      </w:pPr>
+      <w:r>
+        <w:rPr>
+          <w:lang w:val="en-GB"/>
+        </w:rPr>
+        <w:t xml:space="preserve"> </w:t>
+      </w:r>
     </w:p>
     <w:p>
       <w:pPr>

</xml_diff>